<commit_message>
Mejora en el estilo html y parte teorica
</commit_message>
<xml_diff>
--- a/Práctica 2022_Fase 2_Fatima Santos.docx
+++ b/Práctica 2022_Fase 2_Fatima Santos.docx
@@ -3539,7 +3539,7 @@
           </mc:Choice>
           <mc:Fallback>
             <w:pict>
-              <v:group w14:anchorId="64E6663A" id="Grupo 2" o:spid="_x0000_s1026" style="position:absolute;margin-left:128.35pt;margin-top:14pt;width:359.35pt;height:143.05pt;z-index:-251654144;mso-wrap-distance-left:0;mso-wrap-distance-right:0;mso-position-horizontal-relative:page" coordorigin="2567,280" coordsize="7187,2861" o:gfxdata="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">
+              <v:group w14:anchorId="282E467F" id="Grupo 2" o:spid="_x0000_s1026" style="position:absolute;margin-left:128.35pt;margin-top:14pt;width:359.35pt;height:143.05pt;z-index:-251654144;mso-wrap-distance-left:0;mso-wrap-distance-right:0;mso-position-horizontal-relative:page" coordorigin="2567,280" coordsize="7187,2861" o:gfxdata="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">
                 <v:shapetype id="_x0000_t75" coordsize="21600,21600" o:spt="75" o:preferrelative="t" path="m@4@5l@4@11@9@11@9@5xe" filled="f" stroked="f">
                   <v:stroke joinstyle="miter"/>
                   <v:formulas>
@@ -5183,21 +5183,12 @@
           <w:sz w:val="24"/>
         </w:rPr>
       </w:pPr>
-      <w:proofErr w:type="spellStart"/>
-      <w:r>
-        <w:rPr>
-          <w:b/>
-          <w:sz w:val="24"/>
-        </w:rPr>
-        <w:t>Dashboard</w:t>
-      </w:r>
-      <w:proofErr w:type="spellEnd"/>
-      <w:r>
-        <w:rPr>
-          <w:b/>
-          <w:sz w:val="24"/>
-        </w:rPr>
-        <w:t xml:space="preserve"> de clientes en el sistema. </w:t>
+      <w:r>
+        <w:rPr>
+          <w:b/>
+          <w:sz w:val="24"/>
+        </w:rPr>
+        <w:t xml:space="preserve">Dashboard de clientes en el sistema. </w:t>
       </w:r>
       <w:r>
         <w:rPr>
@@ -6102,21 +6093,7 @@
               <w:rPr>
                 <w:sz w:val="24"/>
               </w:rPr>
-              <w:t>(</w:t>
-            </w:r>
-            <w:proofErr w:type="spellStart"/>
-            <w:r>
-              <w:rPr>
-                <w:sz w:val="24"/>
-              </w:rPr>
-              <w:t>String</w:t>
-            </w:r>
-            <w:proofErr w:type="spellEnd"/>
-            <w:r>
-              <w:rPr>
-                <w:sz w:val="24"/>
-              </w:rPr>
-              <w:t>)</w:t>
+              <w:t>(String)</w:t>
             </w:r>
           </w:p>
         </w:tc>
@@ -6151,21 +6128,7 @@
               <w:rPr>
                 <w:sz w:val="24"/>
               </w:rPr>
-              <w:t>(</w:t>
-            </w:r>
-            <w:proofErr w:type="spellStart"/>
-            <w:r>
-              <w:rPr>
-                <w:sz w:val="24"/>
-              </w:rPr>
-              <w:t>int</w:t>
-            </w:r>
-            <w:proofErr w:type="spellEnd"/>
-            <w:r>
-              <w:rPr>
-                <w:sz w:val="24"/>
-              </w:rPr>
-              <w:t>)</w:t>
+              <w:t>(int)</w:t>
             </w:r>
           </w:p>
         </w:tc>
@@ -6200,21 +6163,7 @@
               <w:rPr>
                 <w:sz w:val="24"/>
               </w:rPr>
-              <w:t>(</w:t>
-            </w:r>
-            <w:proofErr w:type="spellStart"/>
-            <w:r>
-              <w:rPr>
-                <w:sz w:val="24"/>
-              </w:rPr>
-              <w:t>char</w:t>
-            </w:r>
-            <w:proofErr w:type="spellEnd"/>
-            <w:r>
-              <w:rPr>
-                <w:sz w:val="24"/>
-              </w:rPr>
-              <w:t>)</w:t>
+              <w:t>(char)</w:t>
             </w:r>
           </w:p>
         </w:tc>
@@ -6249,21 +6198,7 @@
               <w:rPr>
                 <w:sz w:val="24"/>
               </w:rPr>
-              <w:t>(</w:t>
-            </w:r>
-            <w:proofErr w:type="spellStart"/>
-            <w:r>
-              <w:rPr>
-                <w:sz w:val="24"/>
-              </w:rPr>
-              <w:t>int</w:t>
-            </w:r>
-            <w:proofErr w:type="spellEnd"/>
-            <w:r>
-              <w:rPr>
-                <w:sz w:val="24"/>
-              </w:rPr>
-              <w:t>)</w:t>
+              <w:t>(int)</w:t>
             </w:r>
           </w:p>
         </w:tc>
@@ -7060,14 +6995,12 @@
         </w:rPr>
         <w:t xml:space="preserve"> </w:t>
       </w:r>
-      <w:proofErr w:type="spellStart"/>
       <w:r>
         <w:rPr>
           <w:sz w:val="24"/>
         </w:rPr>
         <w:t>ingresode</w:t>
       </w:r>
-      <w:proofErr w:type="spellEnd"/>
       <w:r>
         <w:rPr>
           <w:spacing w:val="-4"/>
@@ -8661,21 +8594,12 @@
           <w:sz w:val="24"/>
         </w:rPr>
       </w:pPr>
-      <w:proofErr w:type="spellStart"/>
-      <w:r>
-        <w:rPr>
-          <w:b/>
-          <w:sz w:val="24"/>
-        </w:rPr>
-        <w:t>Dashboard</w:t>
-      </w:r>
-      <w:proofErr w:type="spellEnd"/>
-      <w:r>
-        <w:rPr>
-          <w:b/>
-          <w:sz w:val="24"/>
-        </w:rPr>
-        <w:t xml:space="preserve"> de productos. </w:t>
+      <w:r>
+        <w:rPr>
+          <w:b/>
+          <w:sz w:val="24"/>
+        </w:rPr>
+        <w:t xml:space="preserve">Dashboard de productos. </w:t>
       </w:r>
       <w:r>
         <w:rPr>
@@ -9357,21 +9281,7 @@
               <w:rPr>
                 <w:sz w:val="24"/>
               </w:rPr>
-              <w:t>(</w:t>
-            </w:r>
-            <w:proofErr w:type="spellStart"/>
-            <w:r>
-              <w:rPr>
-                <w:sz w:val="24"/>
-              </w:rPr>
-              <w:t>String</w:t>
-            </w:r>
-            <w:proofErr w:type="spellEnd"/>
-            <w:r>
-              <w:rPr>
-                <w:sz w:val="24"/>
-              </w:rPr>
-              <w:t>)</w:t>
+              <w:t>(String)</w:t>
             </w:r>
           </w:p>
         </w:tc>
@@ -9406,21 +9316,7 @@
               <w:rPr>
                 <w:sz w:val="24"/>
               </w:rPr>
-              <w:t>(</w:t>
-            </w:r>
-            <w:proofErr w:type="spellStart"/>
-            <w:r>
-              <w:rPr>
-                <w:sz w:val="24"/>
-              </w:rPr>
-              <w:t>float</w:t>
-            </w:r>
-            <w:proofErr w:type="spellEnd"/>
-            <w:r>
-              <w:rPr>
-                <w:sz w:val="24"/>
-              </w:rPr>
-              <w:t>)</w:t>
+              <w:t>(float)</w:t>
             </w:r>
           </w:p>
         </w:tc>
@@ -9455,21 +9351,7 @@
               <w:rPr>
                 <w:sz w:val="24"/>
               </w:rPr>
-              <w:t>(</w:t>
-            </w:r>
-            <w:proofErr w:type="spellStart"/>
-            <w:r>
-              <w:rPr>
-                <w:sz w:val="24"/>
-              </w:rPr>
-              <w:t>int</w:t>
-            </w:r>
-            <w:proofErr w:type="spellEnd"/>
-            <w:r>
-              <w:rPr>
-                <w:sz w:val="24"/>
-              </w:rPr>
-              <w:t>)</w:t>
+              <w:t>(int)</w:t>
             </w:r>
           </w:p>
         </w:tc>
@@ -10469,7 +10351,7 @@
           </mc:Choice>
           <mc:Fallback>
             <w:pict>
-              <v:group w14:anchorId="45025E06" id="Grupo 19" o:spid="_x0000_s1026" style="position:absolute;margin-left:207.05pt;margin-top:8.8pt;width:191.05pt;height:105.15pt;z-index:-251641856;mso-wrap-distance-left:0;mso-wrap-distance-right:0;mso-position-horizontal-relative:page" coordorigin="4141,176" coordsize="3821,2103" o:gfxdata="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">
+              <v:group w14:anchorId="111FFA31" id="Grupo 19" o:spid="_x0000_s1026" style="position:absolute;margin-left:207.05pt;margin-top:8.8pt;width:191.05pt;height:105.15pt;z-index:-251641856;mso-wrap-distance-left:0;mso-wrap-distance-right:0;mso-position-horizontal-relative:page" coordorigin="4141,176" coordsize="3821,2103" o:gfxdata="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">
                 <v:shape id="Picture 34" o:spid="_x0000_s1027" type="#_x0000_t75" style="position:absolute;left:4160;top:193;width:3785;height:2068;visibility:visible;mso-wrap-style:square" o:gfxdata="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">
                   <v:imagedata r:id="rId24" o:title=""/>
                 </v:shape>
@@ -10919,7 +10801,7 @@
           </mc:Choice>
           <mc:Fallback>
             <w:pict>
-              <v:group w14:anchorId="5ACDB0BB" id="Grupo 23" o:spid="_x0000_s1026" style="position:absolute;margin-left:247.6pt;margin-top:17.85pt;width:172.45pt;height:51.45pt;z-index:-251635712;mso-wrap-distance-left:0;mso-wrap-distance-right:0;mso-position-horizontal-relative:page" coordorigin="4953,357" coordsize="3449,1029" o:gfxdata="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">
+              <v:group w14:anchorId="62A917F9" id="Grupo 23" o:spid="_x0000_s1026" style="position:absolute;margin-left:247.6pt;margin-top:17.85pt;width:172.45pt;height:51.45pt;z-index:-251635712;mso-wrap-distance-left:0;mso-wrap-distance-right:0;mso-position-horizontal-relative:page" coordorigin="4953,357" coordsize="3449,1029" o:gfxdata="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">
                 <v:shape id="Picture 37" o:spid="_x0000_s1027" type="#_x0000_t75" style="position:absolute;left:4968;top:372;width:3419;height:999;visibility:visible;mso-wrap-style:square" o:gfxdata="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">
                   <v:imagedata r:id="rId26" o:title=""/>
                 </v:shape>
@@ -13205,13 +13087,8 @@
         <w:t>Modelo:</w:t>
       </w:r>
       <w:r>
-        <w:t xml:space="preserve"> </w:t>
-      </w:r>
-      <w:proofErr w:type="spellStart"/>
-      <w:r>
-        <w:t>Inspirion</w:t>
-      </w:r>
-      <w:proofErr w:type="spellEnd"/>
+        <w:t xml:space="preserve"> Inspirion</w:t>
+      </w:r>
     </w:p>
     <w:p>
       <w:pPr>
@@ -13372,16 +13249,20 @@
         </w:numPr>
         <w:spacing w:line="276" w:lineRule="auto"/>
         <w:jc w:val="both"/>
-      </w:pPr>
-      <w:r>
-        <w:rPr>
-          <w:b/>
-          <w:bCs/>
-        </w:rPr>
-        <w:t>Sistema Operativo:</w:t>
-      </w:r>
-      <w:r>
-        <w:t xml:space="preserve"> Windows 10 Home.</w:t>
+        <w:rPr>
+          <w:i/>
+          <w:iCs/>
+        </w:rPr>
+      </w:pPr>
+      <w:r>
+        <w:rPr>
+          <w:b/>
+          <w:bCs/>
+        </w:rPr>
+        <w:t>Lápiz y entrada táctil:</w:t>
+      </w:r>
+      <w:r>
+        <w:t xml:space="preserve"> La entrada táctil o manuscrita no está disponible para esta pantalla.</w:t>
       </w:r>
     </w:p>
     <w:p>
@@ -13394,31 +13275,6 @@
         <w:spacing w:line="276" w:lineRule="auto"/>
         <w:jc w:val="both"/>
         <w:rPr>
-          <w:i/>
-          <w:iCs/>
-        </w:rPr>
-      </w:pPr>
-      <w:r>
-        <w:rPr>
-          <w:b/>
-          <w:bCs/>
-        </w:rPr>
-        <w:t>Lápiz y entrada táctil:</w:t>
-      </w:r>
-      <w:r>
-        <w:t xml:space="preserve"> La entrada táctil o manuscrita no está disponible para esta pantalla.</w:t>
-      </w:r>
-    </w:p>
-    <w:p>
-      <w:pPr>
-        <w:pStyle w:val="Textoindependiente"/>
-        <w:numPr>
-          <w:ilvl w:val="0"/>
-          <w:numId w:val="14"/>
-        </w:numPr>
-        <w:spacing w:line="276" w:lineRule="auto"/>
-        <w:jc w:val="both"/>
-        <w:rPr>
           <w:b/>
           <w:bCs/>
           <w:i/>
@@ -13632,10 +13488,7 @@
         <w:t xml:space="preserve">Precio: </w:t>
       </w:r>
       <w:r>
-        <w:t>Q</w:t>
-      </w:r>
-      <w:r>
-        <w:t>4955.85</w:t>
+        <w:t>Q4955.85</w:t>
       </w:r>
     </w:p>
     <w:p>
@@ -13766,212 +13619,125 @@
           <w:lang w:val="en-US"/>
         </w:rPr>
       </w:pPr>
-      <w:proofErr w:type="spellStart"/>
       <w:r>
         <w:rPr>
           <w:b/>
           <w:bCs/>
           <w:lang w:val="en-US"/>
         </w:rPr>
-        <w:t>Experiencia</w:t>
-      </w:r>
-      <w:proofErr w:type="spellEnd"/>
-      <w:r>
-        <w:rPr>
-          <w:b/>
-          <w:bCs/>
+        <w:t>Experiencia:</w:t>
+      </w:r>
+      <w:r>
+        <w:rPr>
           <w:lang w:val="en-US"/>
         </w:rPr>
-        <w:t>:</w:t>
+        <w:t xml:space="preserve"> </w:t>
       </w:r>
       <w:r>
         <w:rPr>
           <w:lang w:val="en-US"/>
         </w:rPr>
-        <w:t xml:space="preserve"> </w:t>
-      </w:r>
-      <w:r>
+        <w:t>Windows Feature Experience Pack 120.2212.4180.0</w:t>
+      </w:r>
+    </w:p>
+    <w:p>
+      <w:pPr>
+        <w:pStyle w:val="Textoindependiente"/>
+        <w:spacing w:line="276" w:lineRule="auto"/>
+        <w:ind w:left="720"/>
+        <w:jc w:val="both"/>
         <w:rPr>
           <w:lang w:val="en-US"/>
         </w:rPr>
-        <w:t>Windows Feature Experience Pack 120.2212.4180.0</w:t>
-      </w:r>
+      </w:pPr>
     </w:p>
     <w:p>
       <w:pPr>
         <w:pStyle w:val="Textoindependiente"/>
         <w:spacing w:line="276" w:lineRule="auto"/>
+        <w:jc w:val="both"/>
+        <w:outlineLvl w:val="1"/>
+        <w:rPr>
+          <w:b/>
+          <w:bCs/>
+        </w:rPr>
+      </w:pPr>
+      <w:bookmarkStart w:id="14" w:name="_Toc112441365"/>
+      <w:r>
+        <w:rPr>
+          <w:b/>
+          <w:bCs/>
+        </w:rPr>
+        <w:t>3.</w:t>
+      </w:r>
+      <w:r>
+        <w:rPr>
+          <w:b/>
+          <w:bCs/>
+        </w:rPr>
+        <w:t>2</w:t>
+      </w:r>
+      <w:r>
+        <w:rPr>
+          <w:b/>
+          <w:bCs/>
+        </w:rPr>
+        <w:t xml:space="preserve"> Servicio de internet</w:t>
+      </w:r>
+      <w:bookmarkEnd w:id="14"/>
+    </w:p>
+    <w:p>
+      <w:pPr>
+        <w:pStyle w:val="Textoindependiente"/>
+        <w:numPr>
+          <w:ilvl w:val="0"/>
+          <w:numId w:val="28"/>
+        </w:numPr>
+        <w:spacing w:line="276" w:lineRule="auto"/>
+        <w:jc w:val="both"/>
+        <w:outlineLvl w:val="1"/>
+        <w:rPr>
+          <w:b/>
+          <w:bCs/>
+          <w:lang w:val="es-419"/>
+        </w:rPr>
+      </w:pPr>
+      <w:r>
+        <w:rPr>
+          <w:b/>
+          <w:bCs/>
+          <w:lang w:val="es-419"/>
+        </w:rPr>
+        <w:t>Internet Residencial Claro</w:t>
+      </w:r>
+      <w:r>
+        <w:rPr>
+          <w:b/>
+          <w:bCs/>
+          <w:lang w:val="es-419"/>
+        </w:rPr>
+        <w:t xml:space="preserve">: </w:t>
+      </w:r>
+      <w:r>
+        <w:rPr>
+          <w:lang w:val="es-419"/>
+        </w:rPr>
+        <w:t>2MBPS</w:t>
+      </w:r>
+    </w:p>
+    <w:p>
+      <w:pPr>
+        <w:pStyle w:val="Textoindependiente"/>
+        <w:spacing w:line="276" w:lineRule="auto"/>
         <w:ind w:left="720"/>
         <w:jc w:val="both"/>
-        <w:rPr>
-          <w:lang w:val="en-US"/>
-        </w:rPr>
-      </w:pPr>
-    </w:p>
-    <w:p>
-      <w:pPr>
-        <w:pStyle w:val="Textoindependiente"/>
-        <w:spacing w:line="276" w:lineRule="auto"/>
-        <w:jc w:val="both"/>
+        <w:outlineLvl w:val="1"/>
         <w:rPr>
           <w:b/>
           <w:bCs/>
           <w:lang w:val="es-419"/>
         </w:rPr>
       </w:pPr>
-      <w:r>
-        <w:rPr>
-          <w:b/>
-          <w:bCs/>
-          <w:noProof/>
-        </w:rPr>
-        <w:drawing>
-          <wp:anchor distT="0" distB="0" distL="114300" distR="114300" simplePos="0" relativeHeight="251656192" behindDoc="0" locked="0" layoutInCell="1" allowOverlap="1" wp14:anchorId="25DBBC50" wp14:editId="5F9F029D">
-            <wp:simplePos x="0" y="0"/>
-            <wp:positionH relativeFrom="column">
-              <wp:posOffset>1442085</wp:posOffset>
-            </wp:positionH>
-            <wp:positionV relativeFrom="paragraph">
-              <wp:posOffset>316865</wp:posOffset>
-            </wp:positionV>
-            <wp:extent cx="2333625" cy="1750060"/>
-            <wp:effectExtent l="0" t="0" r="9525" b="2540"/>
-            <wp:wrapTopAndBottom/>
-            <wp:docPr id="1" name="Imagen 1" descr="Dell Inspiron 15 3568 Mới Full Box - Minhvu.vn"/>
-            <wp:cNvGraphicFramePr>
-              <a:graphicFrameLocks xmlns:a="http://schemas.openxmlformats.org/drawingml/2006/main" noChangeAspect="1"/>
-            </wp:cNvGraphicFramePr>
-            <a:graphic xmlns:a="http://schemas.openxmlformats.org/drawingml/2006/main">
-              <a:graphicData uri="http://schemas.openxmlformats.org/drawingml/2006/picture">
-                <pic:pic xmlns:pic="http://schemas.openxmlformats.org/drawingml/2006/picture">
-                  <pic:nvPicPr>
-                    <pic:cNvPr id="0" name="Picture 1" descr="Dell Inspiron 15 3568 Mới Full Box - Minhvu.vn"/>
-                    <pic:cNvPicPr>
-                      <a:picLocks noChangeAspect="1" noChangeArrowheads="1"/>
-                    </pic:cNvPicPr>
-                  </pic:nvPicPr>
-                  <pic:blipFill>
-                    <a:blip r:embed="rId32">
-                      <a:extLst>
-                        <a:ext uri="{28A0092B-C50C-407E-A947-70E740481C1C}">
-                          <a14:useLocalDpi xmlns:a14="http://schemas.microsoft.com/office/drawing/2010/main" val="0"/>
-                        </a:ext>
-                      </a:extLst>
-                    </a:blip>
-                    <a:srcRect/>
-                    <a:stretch>
-                      <a:fillRect/>
-                    </a:stretch>
-                  </pic:blipFill>
-                  <pic:spPr bwMode="auto">
-                    <a:xfrm>
-                      <a:off x="0" y="0"/>
-                      <a:ext cx="2333625" cy="1750060"/>
-                    </a:xfrm>
-                    <a:prstGeom prst="rect">
-                      <a:avLst/>
-                    </a:prstGeom>
-                    <a:noFill/>
-                    <a:ln>
-                      <a:noFill/>
-                    </a:ln>
-                  </pic:spPr>
-                </pic:pic>
-              </a:graphicData>
-            </a:graphic>
-            <wp14:sizeRelH relativeFrom="margin">
-              <wp14:pctWidth>0</wp14:pctWidth>
-            </wp14:sizeRelH>
-            <wp14:sizeRelV relativeFrom="margin">
-              <wp14:pctHeight>0</wp14:pctHeight>
-            </wp14:sizeRelV>
-          </wp:anchor>
-        </w:drawing>
-      </w:r>
-      <w:r>
-        <w:rPr>
-          <w:b/>
-          <w:bCs/>
-          <w:lang w:val="es-419"/>
-        </w:rPr>
-        <w:t>Figura 4.</w:t>
-      </w:r>
-    </w:p>
-    <w:p>
-      <w:pPr>
-        <w:pStyle w:val="Textoindependiente"/>
-        <w:spacing w:line="276" w:lineRule="auto"/>
-        <w:jc w:val="both"/>
-        <w:rPr>
-          <w:lang w:val="es-419"/>
-        </w:rPr>
-      </w:pPr>
-      <w:r>
-        <w:rPr>
-          <w:lang w:val="es-419"/>
-        </w:rPr>
-        <w:t xml:space="preserve">Figura 4: Representa el dispositivo real. Recuperado de: </w:t>
-      </w:r>
-      <w:r>
-        <w:rPr>
-          <w:lang w:val="es-419"/>
-        </w:rPr>
-        <w:t>https://minhvu.vn/thumb/dell-inspiron-15-3000-series-3568/dell-inspiron-15-3000-series-3568-cu_480_360.jpg</w:t>
-      </w:r>
-    </w:p>
-    <w:p>
-      <w:pPr>
-        <w:pStyle w:val="Textoindependiente"/>
-        <w:spacing w:line="276" w:lineRule="auto"/>
-        <w:jc w:val="both"/>
-        <w:outlineLvl w:val="1"/>
-        <w:rPr>
-          <w:b/>
-          <w:bCs/>
-          <w:lang w:val="es-419"/>
-        </w:rPr>
-      </w:pPr>
-      <w:bookmarkStart w:id="14" w:name="_Toc112441365"/>
-      <w:r>
-        <w:rPr>
-          <w:b/>
-          <w:bCs/>
-        </w:rPr>
-        <w:t>3.</w:t>
-      </w:r>
-      <w:r>
-        <w:rPr>
-          <w:b/>
-          <w:bCs/>
-        </w:rPr>
-        <w:t>2</w:t>
-      </w:r>
-      <w:r>
-        <w:rPr>
-          <w:b/>
-          <w:bCs/>
-        </w:rPr>
-        <w:t xml:space="preserve"> Servicio de internet</w:t>
-      </w:r>
-      <w:bookmarkEnd w:id="14"/>
-    </w:p>
-    <w:p>
-      <w:pPr>
-        <w:pStyle w:val="Textoindependiente"/>
-        <w:spacing w:line="276" w:lineRule="auto"/>
-        <w:jc w:val="both"/>
-        <w:rPr>
-          <w:b/>
-          <w:bCs/>
-        </w:rPr>
-      </w:pPr>
-      <w:r>
-        <w:rPr>
-          <w:b/>
-          <w:bCs/>
-        </w:rPr>
-        <w:t>Figura 5.</w:t>
-      </w:r>
     </w:p>
     <w:p>
       <w:pPr>
@@ -14165,25 +13931,7 @@
           <w:szCs w:val="24"/>
           <w:lang w:eastAsia="es-419"/>
         </w:rPr>
-        <w:t xml:space="preserve"> NetBeans IDE se actualiza a la versión NetBeans 8.2 </w:t>
-      </w:r>
-      <w:proofErr w:type="spellStart"/>
-      <w:r>
-        <w:rPr>
-          <w:sz w:val="24"/>
-          <w:szCs w:val="24"/>
-          <w:lang w:eastAsia="es-419"/>
-        </w:rPr>
-        <w:t>Patch</w:t>
-      </w:r>
-      <w:proofErr w:type="spellEnd"/>
-      <w:r>
-        <w:rPr>
-          <w:sz w:val="24"/>
-          <w:szCs w:val="24"/>
-          <w:lang w:eastAsia="es-419"/>
-        </w:rPr>
-        <w:t xml:space="preserve"> 2</w:t>
+        <w:t xml:space="preserve"> NetBeans IDE se actualiza a la versión NetBeans 8.2 Patch 2</w:t>
       </w:r>
     </w:p>
     <w:p>
@@ -14238,18 +13986,8 @@
           <w:szCs w:val="24"/>
           <w:lang w:eastAsia="es-419"/>
         </w:rPr>
-        <w:t xml:space="preserve"> 1.8.0_111; Máquina virtual de servidor Java </w:t>
-      </w:r>
-      <w:proofErr w:type="spellStart"/>
-      <w:r>
-        <w:rPr>
-          <w:sz w:val="24"/>
-          <w:szCs w:val="24"/>
-          <w:lang w:eastAsia="es-419"/>
-        </w:rPr>
-        <w:t>HotSpot</w:t>
-      </w:r>
-      <w:proofErr w:type="spellEnd"/>
+        <w:t xml:space="preserve"> 1.8.0_111; Máquina virtual de servidor Java HotSpot</w:t>
+      </w:r>
       <w:r>
         <w:rPr>
           <w:sz w:val="24"/>
@@ -14335,43 +14073,7 @@
           <w:szCs w:val="24"/>
           <w:lang w:eastAsia="es-419"/>
         </w:rPr>
-        <w:t xml:space="preserve">TM) SE </w:t>
-      </w:r>
-      <w:proofErr w:type="spellStart"/>
-      <w:r>
-        <w:rPr>
-          <w:sz w:val="24"/>
-          <w:szCs w:val="24"/>
-          <w:lang w:eastAsia="es-419"/>
-        </w:rPr>
-        <w:t>Runtime</w:t>
-      </w:r>
-      <w:proofErr w:type="spellEnd"/>
-      <w:r>
-        <w:rPr>
-          <w:sz w:val="24"/>
-          <w:szCs w:val="24"/>
-          <w:lang w:eastAsia="es-419"/>
-        </w:rPr>
-        <w:t xml:space="preserve"> </w:t>
-      </w:r>
-      <w:proofErr w:type="spellStart"/>
-      <w:r>
-        <w:rPr>
-          <w:sz w:val="24"/>
-          <w:szCs w:val="24"/>
-          <w:lang w:eastAsia="es-419"/>
-        </w:rPr>
-        <w:t>Environment</w:t>
-      </w:r>
-      <w:proofErr w:type="spellEnd"/>
-      <w:r>
-        <w:rPr>
-          <w:sz w:val="24"/>
-          <w:szCs w:val="24"/>
-          <w:lang w:eastAsia="es-419"/>
-        </w:rPr>
-        <w:t xml:space="preserve"> 1.8.0_111-b14</w:t>
+        <w:t>TM) SE Runtime Environment 1.8.0_111-b14</w:t>
       </w:r>
     </w:p>
     <w:p>
@@ -14431,28 +14133,264 @@
     </w:p>
     <w:p>
       <w:pPr>
-        <w:rPr>
-          <w:b/>
-          <w:bCs/>
-          <w:sz w:val="24"/>
-          <w:szCs w:val="24"/>
-        </w:rPr>
-      </w:pPr>
-      <w:r>
-        <w:rPr>
-          <w:b/>
-          <w:bCs/>
-          <w:sz w:val="24"/>
-          <w:szCs w:val="24"/>
-        </w:rPr>
-        <w:t>Figura 6.</w:t>
-      </w:r>
-    </w:p>
-    <w:p>
-      <w:pPr>
-        <w:rPr>
-          <w:sz w:val="24"/>
-          <w:szCs w:val="24"/>
+        <w:pStyle w:val="Textoindependiente"/>
+        <w:spacing w:line="276" w:lineRule="auto"/>
+        <w:jc w:val="both"/>
+        <w:rPr>
+          <w:b/>
+          <w:bCs/>
+        </w:rPr>
+      </w:pPr>
+    </w:p>
+    <w:p>
+      <w:pPr>
+        <w:pStyle w:val="Textoindependiente"/>
+        <w:numPr>
+          <w:ilvl w:val="0"/>
+          <w:numId w:val="9"/>
+        </w:numPr>
+        <w:spacing w:line="276" w:lineRule="auto"/>
+        <w:ind w:left="360"/>
+        <w:jc w:val="center"/>
+        <w:outlineLvl w:val="0"/>
+      </w:pPr>
+      <w:bookmarkStart w:id="17" w:name="_Toc112441368"/>
+      <w:r>
+        <w:rPr>
+          <w:b/>
+          <w:bCs/>
+        </w:rPr>
+        <w:t>Estimación del presupuesto</w:t>
+      </w:r>
+      <w:bookmarkEnd w:id="17"/>
+    </w:p>
+    <w:p>
+      <w:pPr>
+        <w:pStyle w:val="Textoindependiente"/>
+        <w:numPr>
+          <w:ilvl w:val="0"/>
+          <w:numId w:val="26"/>
+        </w:numPr>
+        <w:spacing w:line="276" w:lineRule="auto"/>
+        <w:jc w:val="both"/>
+        <w:rPr>
+          <w:b/>
+          <w:bCs/>
+        </w:rPr>
+      </w:pPr>
+      <w:r>
+        <w:rPr>
+          <w:b/>
+          <w:bCs/>
+        </w:rPr>
+        <w:t xml:space="preserve">Computadora: </w:t>
+      </w:r>
+    </w:p>
+    <w:p>
+      <w:pPr>
+        <w:pStyle w:val="Textoindependiente"/>
+        <w:spacing w:line="276" w:lineRule="auto"/>
+        <w:ind w:left="720"/>
+        <w:jc w:val="both"/>
+      </w:pPr>
+      <w:r>
+        <w:t>Precio</w:t>
+      </w:r>
+      <w:r>
+        <w:t>:</w:t>
+      </w:r>
+      <w:r>
+        <w:t xml:space="preserve"> </w:t>
+      </w:r>
+      <w:r>
+        <w:t>Q</w:t>
+      </w:r>
+      <w:r>
+        <w:t xml:space="preserve"> </w:t>
+      </w:r>
+      <w:r>
+        <w:t>4947.78</w:t>
+      </w:r>
+      <w:r>
+        <w:t xml:space="preserve"> aproximado.</w:t>
+      </w:r>
+    </w:p>
+    <w:p>
+      <w:pPr>
+        <w:pStyle w:val="Textoindependiente"/>
+        <w:numPr>
+          <w:ilvl w:val="0"/>
+          <w:numId w:val="26"/>
+        </w:numPr>
+        <w:spacing w:line="276" w:lineRule="auto"/>
+        <w:jc w:val="both"/>
+        <w:rPr>
+          <w:b/>
+          <w:bCs/>
+        </w:rPr>
+      </w:pPr>
+      <w:r>
+        <w:rPr>
+          <w:b/>
+          <w:bCs/>
+        </w:rPr>
+        <w:t xml:space="preserve">Servicio de internet: </w:t>
+      </w:r>
+    </w:p>
+    <w:p>
+      <w:pPr>
+        <w:pStyle w:val="Textoindependiente"/>
+        <w:spacing w:line="276" w:lineRule="auto"/>
+        <w:ind w:left="720"/>
+        <w:jc w:val="both"/>
+      </w:pPr>
+      <w:r>
+        <w:t>Precio</w:t>
+      </w:r>
+      <w:r>
+        <w:t xml:space="preserve"> mensual:</w:t>
+      </w:r>
+      <w:r>
+        <w:t xml:space="preserve"> Q175</w:t>
+      </w:r>
+    </w:p>
+    <w:p>
+      <w:pPr>
+        <w:pStyle w:val="Textoindependiente"/>
+        <w:numPr>
+          <w:ilvl w:val="0"/>
+          <w:numId w:val="26"/>
+        </w:numPr>
+        <w:spacing w:line="276" w:lineRule="auto"/>
+        <w:jc w:val="both"/>
+        <w:rPr>
+          <w:b/>
+          <w:bCs/>
+        </w:rPr>
+      </w:pPr>
+      <w:r>
+        <w:rPr>
+          <w:b/>
+          <w:bCs/>
+        </w:rPr>
+        <w:t xml:space="preserve">NetBeans: </w:t>
+      </w:r>
+    </w:p>
+    <w:p>
+      <w:pPr>
+        <w:pStyle w:val="Textoindependiente"/>
+        <w:spacing w:line="276" w:lineRule="auto"/>
+        <w:ind w:left="720"/>
+        <w:jc w:val="both"/>
+      </w:pPr>
+      <w:r>
+        <w:t>Precio: Gratuito</w:t>
+      </w:r>
+    </w:p>
+    <w:p>
+      <w:pPr>
+        <w:pStyle w:val="Textoindependiente"/>
+        <w:spacing w:line="276" w:lineRule="auto"/>
+        <w:jc w:val="both"/>
+      </w:pPr>
+    </w:p>
+    <w:p>
+      <w:pPr>
+        <w:pStyle w:val="Textoindependiente"/>
+        <w:spacing w:line="276" w:lineRule="auto"/>
+        <w:jc w:val="both"/>
+      </w:pPr>
+    </w:p>
+    <w:p>
+      <w:pPr>
+        <w:pStyle w:val="Textoindependiente"/>
+        <w:numPr>
+          <w:ilvl w:val="0"/>
+          <w:numId w:val="9"/>
+        </w:numPr>
+        <w:spacing w:line="276" w:lineRule="auto"/>
+        <w:ind w:left="360"/>
+        <w:jc w:val="center"/>
+        <w:outlineLvl w:val="0"/>
+      </w:pPr>
+      <w:bookmarkStart w:id="18" w:name="_Toc112441369"/>
+      <w:r>
+        <w:rPr>
+          <w:b/>
+          <w:bCs/>
+        </w:rPr>
+        <w:t>Diagramas</w:t>
+      </w:r>
+      <w:r>
+        <w:rPr>
+          <w:b/>
+          <w:bCs/>
+        </w:rPr>
+        <w:t>, algoritmos y bosquejos</w:t>
+      </w:r>
+      <w:bookmarkEnd w:id="18"/>
+    </w:p>
+    <w:p>
+      <w:pPr>
+        <w:pStyle w:val="Textoindependiente"/>
+        <w:spacing w:line="276" w:lineRule="auto"/>
+        <w:jc w:val="both"/>
+        <w:outlineLvl w:val="1"/>
+        <w:rPr>
+          <w:b/>
+          <w:bCs/>
+        </w:rPr>
+      </w:pPr>
+      <w:bookmarkStart w:id="19" w:name="_Toc112441370"/>
+      <w:r>
+        <w:rPr>
+          <w:b/>
+          <w:bCs/>
+        </w:rPr>
+        <w:t>5.1 Diagramas de clases.</w:t>
+      </w:r>
+      <w:bookmarkEnd w:id="19"/>
+    </w:p>
+    <w:p>
+      <w:pPr>
+        <w:pStyle w:val="Textoindependiente"/>
+        <w:spacing w:line="276" w:lineRule="auto"/>
+        <w:jc w:val="both"/>
+        <w:rPr>
+          <w:b/>
+          <w:bCs/>
+        </w:rPr>
+      </w:pPr>
+      <w:r>
+        <w:rPr>
+          <w:b/>
+          <w:bCs/>
+        </w:rPr>
+        <w:t xml:space="preserve">Figura </w:t>
+      </w:r>
+      <w:r>
+        <w:rPr>
+          <w:b/>
+          <w:bCs/>
+        </w:rPr>
+        <w:t>4</w:t>
+      </w:r>
+      <w:r>
+        <w:rPr>
+          <w:b/>
+          <w:bCs/>
+        </w:rPr>
+        <w:t>.</w:t>
+      </w:r>
+    </w:p>
+    <w:p>
+      <w:pPr>
+        <w:pStyle w:val="Textoindependiente"/>
+        <w:spacing w:line="276" w:lineRule="auto"/>
+        <w:jc w:val="both"/>
+        <w:rPr>
+          <w:b/>
+          <w:bCs/>
         </w:rPr>
       </w:pPr>
       <w:r>
@@ -14460,18 +14398,18 @@
           <w:noProof/>
         </w:rPr>
         <w:drawing>
-          <wp:anchor distT="0" distB="0" distL="114300" distR="114300" simplePos="0" relativeHeight="251693056" behindDoc="0" locked="0" layoutInCell="1" allowOverlap="1" wp14:anchorId="43E160BC" wp14:editId="68ED95A6">
+          <wp:anchor distT="0" distB="0" distL="114300" distR="114300" simplePos="0" relativeHeight="251623424" behindDoc="0" locked="0" layoutInCell="1" allowOverlap="1" wp14:anchorId="14A76034" wp14:editId="4611EC19">
             <wp:simplePos x="0" y="0"/>
             <wp:positionH relativeFrom="column">
-              <wp:posOffset>1525270</wp:posOffset>
+              <wp:posOffset>566420</wp:posOffset>
             </wp:positionH>
             <wp:positionV relativeFrom="paragraph">
-              <wp:posOffset>176530</wp:posOffset>
+              <wp:posOffset>56515</wp:posOffset>
             </wp:positionV>
-            <wp:extent cx="2853055" cy="1572895"/>
-            <wp:effectExtent l="0" t="0" r="0" b="0"/>
-            <wp:wrapTopAndBottom/>
-            <wp:docPr id="26" name="Imagen 26" descr="Que es NetBeans - Portafolio Netbeans"/>
+            <wp:extent cx="1447800" cy="1269365"/>
+            <wp:effectExtent l="0" t="0" r="0" b="6985"/>
+            <wp:wrapSquare wrapText="bothSides"/>
+            <wp:docPr id="6" name="Imagen 6"/>
             <wp:cNvGraphicFramePr>
               <a:graphicFrameLocks xmlns:a="http://schemas.openxmlformats.org/drawingml/2006/main" noChangeAspect="1"/>
             </wp:cNvGraphicFramePr>
@@ -14479,7 +14417,183 @@
               <a:graphicData uri="http://schemas.openxmlformats.org/drawingml/2006/picture">
                 <pic:pic xmlns:pic="http://schemas.openxmlformats.org/drawingml/2006/picture">
                   <pic:nvPicPr>
-                    <pic:cNvPr id="0" name="Picture 3" descr="Que es NetBeans - Portafolio Netbeans"/>
+                    <pic:cNvPr id="0" name="Picture 5"/>
+                    <pic:cNvPicPr>
+                      <a:picLocks noChangeAspect="1" noChangeArrowheads="1"/>
+                    </pic:cNvPicPr>
+                  </pic:nvPicPr>
+                  <pic:blipFill>
+                    <a:blip r:embed="rId32">
+                      <a:extLst>
+                        <a:ext uri="{28A0092B-C50C-407E-A947-70E740481C1C}">
+                          <a14:useLocalDpi xmlns:a14="http://schemas.microsoft.com/office/drawing/2010/main" val="0"/>
+                        </a:ext>
+                      </a:extLst>
+                    </a:blip>
+                    <a:srcRect/>
+                    <a:stretch>
+                      <a:fillRect/>
+                    </a:stretch>
+                  </pic:blipFill>
+                  <pic:spPr bwMode="auto">
+                    <a:xfrm>
+                      <a:off x="0" y="0"/>
+                      <a:ext cx="1447800" cy="1269365"/>
+                    </a:xfrm>
+                    <a:prstGeom prst="rect">
+                      <a:avLst/>
+                    </a:prstGeom>
+                    <a:noFill/>
+                    <a:ln>
+                      <a:noFill/>
+                    </a:ln>
+                  </pic:spPr>
+                </pic:pic>
+              </a:graphicData>
+            </a:graphic>
+            <wp14:sizeRelH relativeFrom="margin">
+              <wp14:pctWidth>0</wp14:pctWidth>
+            </wp14:sizeRelH>
+            <wp14:sizeRelV relativeFrom="margin">
+              <wp14:pctHeight>0</wp14:pctHeight>
+            </wp14:sizeRelV>
+          </wp:anchor>
+        </w:drawing>
+      </w:r>
+    </w:p>
+    <w:p>
+      <w:pPr>
+        <w:pStyle w:val="Textoindependiente"/>
+        <w:spacing w:line="276" w:lineRule="auto"/>
+        <w:jc w:val="both"/>
+        <w:rPr>
+          <w:b/>
+          <w:bCs/>
+        </w:rPr>
+      </w:pPr>
+    </w:p>
+    <w:p>
+      <w:pPr>
+        <w:pStyle w:val="Textoindependiente"/>
+        <w:spacing w:line="276" w:lineRule="auto"/>
+        <w:jc w:val="both"/>
+        <w:rPr>
+          <w:b/>
+          <w:bCs/>
+        </w:rPr>
+      </w:pPr>
+    </w:p>
+    <w:p>
+      <w:pPr>
+        <w:pStyle w:val="Textoindependiente"/>
+        <w:spacing w:line="276" w:lineRule="auto"/>
+        <w:jc w:val="both"/>
+        <w:rPr>
+          <w:b/>
+          <w:bCs/>
+        </w:rPr>
+      </w:pPr>
+    </w:p>
+    <w:p>
+      <w:pPr>
+        <w:pStyle w:val="Textoindependiente"/>
+        <w:spacing w:line="276" w:lineRule="auto"/>
+        <w:jc w:val="both"/>
+        <w:rPr>
+          <w:b/>
+          <w:bCs/>
+        </w:rPr>
+      </w:pPr>
+    </w:p>
+    <w:p>
+      <w:pPr>
+        <w:pStyle w:val="Textoindependiente"/>
+        <w:spacing w:line="276" w:lineRule="auto"/>
+        <w:jc w:val="both"/>
+        <w:rPr>
+          <w:b/>
+          <w:bCs/>
+        </w:rPr>
+      </w:pPr>
+    </w:p>
+    <w:p>
+      <w:pPr>
+        <w:pStyle w:val="Textoindependiente"/>
+        <w:spacing w:line="276" w:lineRule="auto"/>
+        <w:jc w:val="both"/>
+        <w:rPr>
+          <w:b/>
+          <w:bCs/>
+        </w:rPr>
+      </w:pPr>
+    </w:p>
+    <w:p>
+      <w:pPr>
+        <w:pStyle w:val="Textoindependiente"/>
+        <w:spacing w:line="276" w:lineRule="auto"/>
+        <w:jc w:val="both"/>
+        <w:rPr>
+          <w:b/>
+          <w:bCs/>
+        </w:rPr>
+      </w:pPr>
+      <w:r>
+        <w:rPr>
+          <w:b/>
+          <w:bCs/>
+        </w:rPr>
+        <w:t xml:space="preserve">Figura </w:t>
+      </w:r>
+      <w:r>
+        <w:rPr>
+          <w:b/>
+          <w:bCs/>
+        </w:rPr>
+        <w:t>5</w:t>
+      </w:r>
+      <w:r>
+        <w:rPr>
+          <w:b/>
+          <w:bCs/>
+        </w:rPr>
+        <w:t>.</w:t>
+      </w:r>
+    </w:p>
+    <w:p>
+      <w:pPr>
+        <w:pStyle w:val="Textoindependiente"/>
+        <w:spacing w:line="276" w:lineRule="auto"/>
+        <w:jc w:val="both"/>
+        <w:rPr>
+          <w:b/>
+          <w:bCs/>
+        </w:rPr>
+      </w:pPr>
+      <w:r>
+        <w:rPr>
+          <w:noProof/>
+        </w:rPr>
+        <w:drawing>
+          <wp:anchor distT="0" distB="0" distL="114300" distR="114300" simplePos="0" relativeHeight="251629568" behindDoc="0" locked="0" layoutInCell="1" allowOverlap="1" wp14:anchorId="63A23230" wp14:editId="1387AA3C">
+            <wp:simplePos x="0" y="0"/>
+            <wp:positionH relativeFrom="column">
+              <wp:posOffset>614045</wp:posOffset>
+            </wp:positionH>
+            <wp:positionV relativeFrom="paragraph">
+              <wp:posOffset>25400</wp:posOffset>
+            </wp:positionV>
+            <wp:extent cx="1395730" cy="1371600"/>
+            <wp:effectExtent l="0" t="0" r="0" b="0"/>
+            <wp:wrapSquare wrapText="bothSides"/>
+            <wp:docPr id="8" name="Imagen 8"/>
+            <wp:cNvGraphicFramePr>
+              <a:graphicFrameLocks xmlns:a="http://schemas.openxmlformats.org/drawingml/2006/main" noChangeAspect="1"/>
+            </wp:cNvGraphicFramePr>
+            <a:graphic xmlns:a="http://schemas.openxmlformats.org/drawingml/2006/main">
+              <a:graphicData uri="http://schemas.openxmlformats.org/drawingml/2006/picture">
+                <pic:pic xmlns:pic="http://schemas.openxmlformats.org/drawingml/2006/picture">
+                  <pic:nvPicPr>
+                    <pic:cNvPr id="0" name="Picture 7"/>
                     <pic:cNvPicPr>
                       <a:picLocks noChangeAspect="1" noChangeArrowheads="1"/>
                     </pic:cNvPicPr>
@@ -14500,7 +14614,7 @@
                   <pic:spPr bwMode="auto">
                     <a:xfrm>
                       <a:off x="0" y="0"/>
-                      <a:ext cx="2853055" cy="1572895"/>
+                      <a:ext cx="1395730" cy="1371600"/>
                     </a:xfrm>
                     <a:prstGeom prst="rect">
                       <a:avLst/>
@@ -14513,6 +14627,12 @@
                 </pic:pic>
               </a:graphicData>
             </a:graphic>
+            <wp14:sizeRelH relativeFrom="margin">
+              <wp14:pctWidth>0</wp14:pctWidth>
+            </wp14:sizeRelH>
+            <wp14:sizeRelV relativeFrom="margin">
+              <wp14:pctHeight>0</wp14:pctHeight>
+            </wp14:sizeRelV>
           </wp:anchor>
         </w:drawing>
       </w:r>
@@ -14522,13 +14642,11 @@
         <w:pStyle w:val="Textoindependiente"/>
         <w:spacing w:line="276" w:lineRule="auto"/>
         <w:jc w:val="both"/>
-      </w:pPr>
-      <w:r>
-        <w:t xml:space="preserve">Figura 6. Representa el logo del proyecto. Recuperado de: </w:t>
-      </w:r>
-      <w:r>
-        <w:t>http://www.davidtan.org/wp-content/uploads/2009/12/netbeans-ide-logo-icon.png</w:t>
-      </w:r>
+        <w:rPr>
+          <w:b/>
+          <w:bCs/>
+        </w:rPr>
+      </w:pPr>
     </w:p>
     <w:p>
       <w:pPr>
@@ -14595,6 +14713,13 @@
           <w:bCs/>
         </w:rPr>
       </w:pPr>
+      <w:r>
+        <w:rPr>
+          <w:b/>
+          <w:bCs/>
+        </w:rPr>
+        <w:t>Figura 6.</w:t>
+      </w:r>
     </w:p>
     <w:p>
       <w:pPr>
@@ -14606,659 +14731,25 @@
           <w:bCs/>
         </w:rPr>
       </w:pPr>
-    </w:p>
-    <w:p>
-      <w:pPr>
-        <w:pStyle w:val="Textoindependiente"/>
-        <w:spacing w:line="276" w:lineRule="auto"/>
-        <w:jc w:val="both"/>
-        <w:rPr>
-          <w:b/>
-          <w:bCs/>
-        </w:rPr>
-      </w:pPr>
-    </w:p>
-    <w:p>
-      <w:pPr>
-        <w:pStyle w:val="Textoindependiente"/>
-        <w:spacing w:line="276" w:lineRule="auto"/>
-        <w:jc w:val="both"/>
-        <w:rPr>
-          <w:b/>
-          <w:bCs/>
-        </w:rPr>
-      </w:pPr>
-    </w:p>
-    <w:p>
-      <w:pPr>
-        <w:pStyle w:val="Textoindependiente"/>
-        <w:spacing w:line="276" w:lineRule="auto"/>
-        <w:jc w:val="both"/>
-        <w:rPr>
-          <w:b/>
-          <w:bCs/>
-        </w:rPr>
-      </w:pPr>
-    </w:p>
-    <w:p>
-      <w:pPr>
-        <w:pStyle w:val="Textoindependiente"/>
-        <w:spacing w:line="276" w:lineRule="auto"/>
-        <w:jc w:val="both"/>
-        <w:rPr>
-          <w:b/>
-          <w:bCs/>
-        </w:rPr>
-      </w:pPr>
-    </w:p>
-    <w:p>
-      <w:pPr>
-        <w:pStyle w:val="Textoindependiente"/>
-        <w:spacing w:line="276" w:lineRule="auto"/>
-        <w:jc w:val="both"/>
-        <w:rPr>
-          <w:b/>
-          <w:bCs/>
-        </w:rPr>
-      </w:pPr>
-    </w:p>
-    <w:p>
-      <w:pPr>
-        <w:pStyle w:val="Textoindependiente"/>
-        <w:spacing w:line="276" w:lineRule="auto"/>
-        <w:jc w:val="both"/>
-        <w:rPr>
-          <w:b/>
-          <w:bCs/>
-        </w:rPr>
-      </w:pPr>
-    </w:p>
-    <w:p>
-      <w:pPr>
-        <w:pStyle w:val="Textoindependiente"/>
-        <w:spacing w:line="276" w:lineRule="auto"/>
-        <w:jc w:val="both"/>
-        <w:rPr>
-          <w:b/>
-          <w:bCs/>
-        </w:rPr>
-      </w:pPr>
-    </w:p>
-    <w:p>
-      <w:pPr>
-        <w:pStyle w:val="Textoindependiente"/>
-        <w:spacing w:line="276" w:lineRule="auto"/>
-        <w:jc w:val="both"/>
-        <w:rPr>
-          <w:b/>
-          <w:bCs/>
-        </w:rPr>
-      </w:pPr>
-    </w:p>
-    <w:p>
-      <w:pPr>
-        <w:pStyle w:val="Textoindependiente"/>
-        <w:spacing w:line="276" w:lineRule="auto"/>
-        <w:jc w:val="both"/>
-        <w:rPr>
-          <w:b/>
-          <w:bCs/>
-        </w:rPr>
-      </w:pPr>
-    </w:p>
-    <w:p>
-      <w:pPr>
-        <w:pStyle w:val="Textoindependiente"/>
-        <w:spacing w:line="276" w:lineRule="auto"/>
-        <w:jc w:val="both"/>
-        <w:rPr>
-          <w:b/>
-          <w:bCs/>
-        </w:rPr>
-      </w:pPr>
-    </w:p>
-    <w:p>
-      <w:pPr>
-        <w:pStyle w:val="Textoindependiente"/>
-        <w:spacing w:line="276" w:lineRule="auto"/>
-        <w:jc w:val="both"/>
-        <w:rPr>
-          <w:b/>
-          <w:bCs/>
-        </w:rPr>
-      </w:pPr>
-    </w:p>
-    <w:p>
-      <w:pPr>
-        <w:pStyle w:val="Textoindependiente"/>
-        <w:numPr>
-          <w:ilvl w:val="0"/>
-          <w:numId w:val="9"/>
-        </w:numPr>
-        <w:spacing w:line="276" w:lineRule="auto"/>
-        <w:ind w:left="360"/>
-        <w:jc w:val="center"/>
-        <w:outlineLvl w:val="0"/>
-      </w:pPr>
-      <w:bookmarkStart w:id="17" w:name="_Toc112441368"/>
-      <w:r>
-        <w:rPr>
-          <w:b/>
-          <w:bCs/>
-        </w:rPr>
-        <w:t>Estimación del presupuesto</w:t>
-      </w:r>
-      <w:bookmarkEnd w:id="17"/>
-    </w:p>
-    <w:p>
-      <w:pPr>
-        <w:pStyle w:val="Textoindependiente"/>
-        <w:spacing w:line="276" w:lineRule="auto"/>
-        <w:jc w:val="both"/>
-        <w:rPr>
-          <w:b/>
-          <w:bCs/>
-        </w:rPr>
-      </w:pPr>
-    </w:p>
-    <w:p>
-      <w:pPr>
-        <w:pStyle w:val="Textoindependiente"/>
-        <w:spacing w:line="276" w:lineRule="auto"/>
-        <w:jc w:val="both"/>
-        <w:rPr>
-          <w:b/>
-          <w:bCs/>
-        </w:rPr>
-      </w:pPr>
-    </w:p>
-    <w:p>
-      <w:pPr>
-        <w:pStyle w:val="Textoindependiente"/>
-        <w:spacing w:line="276" w:lineRule="auto"/>
-        <w:jc w:val="both"/>
-        <w:rPr>
-          <w:b/>
-          <w:bCs/>
-        </w:rPr>
-      </w:pPr>
-    </w:p>
-    <w:p>
-      <w:pPr>
-        <w:pStyle w:val="Textoindependiente"/>
-        <w:spacing w:line="276" w:lineRule="auto"/>
-        <w:jc w:val="both"/>
-        <w:rPr>
-          <w:b/>
-          <w:bCs/>
-        </w:rPr>
-      </w:pPr>
-    </w:p>
-    <w:p>
-      <w:pPr>
-        <w:pStyle w:val="Textoindependiente"/>
-        <w:spacing w:line="276" w:lineRule="auto"/>
-        <w:jc w:val="both"/>
-        <w:rPr>
-          <w:b/>
-          <w:bCs/>
-        </w:rPr>
-      </w:pPr>
-    </w:p>
-    <w:p>
-      <w:pPr>
-        <w:pStyle w:val="Textoindependiente"/>
-        <w:spacing w:line="276" w:lineRule="auto"/>
-        <w:jc w:val="both"/>
-        <w:rPr>
-          <w:b/>
-          <w:bCs/>
-        </w:rPr>
-      </w:pPr>
-    </w:p>
-    <w:p>
-      <w:pPr>
-        <w:pStyle w:val="Textoindependiente"/>
-        <w:spacing w:line="276" w:lineRule="auto"/>
-        <w:jc w:val="both"/>
-        <w:rPr>
-          <w:b/>
-          <w:bCs/>
-        </w:rPr>
-      </w:pPr>
-    </w:p>
-    <w:p>
-      <w:pPr>
-        <w:pStyle w:val="Textoindependiente"/>
-        <w:spacing w:line="276" w:lineRule="auto"/>
-        <w:jc w:val="both"/>
-        <w:rPr>
-          <w:b/>
-          <w:bCs/>
-        </w:rPr>
-      </w:pPr>
-    </w:p>
-    <w:p>
-      <w:pPr>
-        <w:pStyle w:val="Textoindependiente"/>
-        <w:spacing w:line="276" w:lineRule="auto"/>
-        <w:jc w:val="both"/>
-        <w:rPr>
-          <w:b/>
-          <w:bCs/>
-        </w:rPr>
-      </w:pPr>
-    </w:p>
-    <w:p>
-      <w:pPr>
-        <w:pStyle w:val="Textoindependiente"/>
-        <w:spacing w:line="276" w:lineRule="auto"/>
-        <w:jc w:val="both"/>
-        <w:rPr>
-          <w:b/>
-          <w:bCs/>
-        </w:rPr>
-      </w:pPr>
-    </w:p>
-    <w:p>
-      <w:pPr>
-        <w:pStyle w:val="Textoindependiente"/>
-        <w:spacing w:line="276" w:lineRule="auto"/>
-        <w:jc w:val="both"/>
-        <w:rPr>
-          <w:b/>
-          <w:bCs/>
-        </w:rPr>
-      </w:pPr>
-    </w:p>
-    <w:p>
-      <w:pPr>
-        <w:pStyle w:val="Textoindependiente"/>
-        <w:spacing w:line="276" w:lineRule="auto"/>
-        <w:jc w:val="both"/>
-        <w:rPr>
-          <w:b/>
-          <w:bCs/>
-        </w:rPr>
-      </w:pPr>
-    </w:p>
-    <w:p>
-      <w:pPr>
-        <w:pStyle w:val="Textoindependiente"/>
-        <w:spacing w:line="276" w:lineRule="auto"/>
-        <w:jc w:val="both"/>
-        <w:rPr>
-          <w:b/>
-          <w:bCs/>
-        </w:rPr>
-      </w:pPr>
-    </w:p>
-    <w:p>
-      <w:pPr>
-        <w:pStyle w:val="Textoindependiente"/>
-        <w:spacing w:line="276" w:lineRule="auto"/>
-        <w:jc w:val="both"/>
-        <w:rPr>
-          <w:b/>
-          <w:bCs/>
-        </w:rPr>
-      </w:pPr>
-    </w:p>
-    <w:p>
-      <w:pPr>
-        <w:pStyle w:val="Textoindependiente"/>
-        <w:spacing w:line="276" w:lineRule="auto"/>
-        <w:jc w:val="both"/>
-        <w:rPr>
-          <w:b/>
-          <w:bCs/>
-        </w:rPr>
-      </w:pPr>
-    </w:p>
-    <w:p>
-      <w:pPr>
-        <w:pStyle w:val="Textoindependiente"/>
-        <w:spacing w:line="276" w:lineRule="auto"/>
-        <w:jc w:val="both"/>
-        <w:rPr>
-          <w:b/>
-          <w:bCs/>
-        </w:rPr>
-      </w:pPr>
-    </w:p>
-    <w:p>
-      <w:pPr>
-        <w:pStyle w:val="Textoindependiente"/>
-        <w:spacing w:line="276" w:lineRule="auto"/>
-        <w:jc w:val="both"/>
-        <w:rPr>
-          <w:b/>
-          <w:bCs/>
-        </w:rPr>
-      </w:pPr>
-    </w:p>
-    <w:p>
-      <w:pPr>
-        <w:pStyle w:val="Textoindependiente"/>
-        <w:spacing w:line="276" w:lineRule="auto"/>
-        <w:jc w:val="both"/>
-        <w:rPr>
-          <w:b/>
-          <w:bCs/>
-        </w:rPr>
-      </w:pPr>
-    </w:p>
-    <w:p>
-      <w:pPr>
-        <w:pStyle w:val="Textoindependiente"/>
-        <w:spacing w:line="276" w:lineRule="auto"/>
-        <w:jc w:val="both"/>
-        <w:rPr>
-          <w:b/>
-          <w:bCs/>
-        </w:rPr>
-      </w:pPr>
-    </w:p>
-    <w:p>
-      <w:pPr>
-        <w:pStyle w:val="Textoindependiente"/>
-        <w:spacing w:line="276" w:lineRule="auto"/>
-        <w:jc w:val="both"/>
-        <w:rPr>
-          <w:b/>
-          <w:bCs/>
-        </w:rPr>
-      </w:pPr>
-    </w:p>
-    <w:p>
-      <w:pPr>
-        <w:pStyle w:val="Textoindependiente"/>
-        <w:spacing w:line="276" w:lineRule="auto"/>
-        <w:jc w:val="both"/>
-        <w:rPr>
-          <w:b/>
-          <w:bCs/>
-        </w:rPr>
-      </w:pPr>
-    </w:p>
-    <w:p>
-      <w:pPr>
-        <w:pStyle w:val="Textoindependiente"/>
-        <w:spacing w:line="276" w:lineRule="auto"/>
-        <w:jc w:val="both"/>
-        <w:rPr>
-          <w:b/>
-          <w:bCs/>
-        </w:rPr>
-      </w:pPr>
-    </w:p>
-    <w:p>
-      <w:pPr>
-        <w:pStyle w:val="Textoindependiente"/>
-        <w:spacing w:line="276" w:lineRule="auto"/>
-        <w:jc w:val="both"/>
-        <w:rPr>
-          <w:b/>
-          <w:bCs/>
-        </w:rPr>
-      </w:pPr>
-    </w:p>
-    <w:p>
-      <w:pPr>
-        <w:pStyle w:val="Textoindependiente"/>
-        <w:spacing w:line="276" w:lineRule="auto"/>
-        <w:jc w:val="both"/>
-        <w:rPr>
-          <w:b/>
-          <w:bCs/>
-        </w:rPr>
-      </w:pPr>
-    </w:p>
-    <w:p>
-      <w:pPr>
-        <w:pStyle w:val="Textoindependiente"/>
-        <w:spacing w:line="276" w:lineRule="auto"/>
-        <w:jc w:val="both"/>
-        <w:rPr>
-          <w:b/>
-          <w:bCs/>
-        </w:rPr>
-      </w:pPr>
-    </w:p>
-    <w:p>
-      <w:pPr>
-        <w:pStyle w:val="Textoindependiente"/>
-        <w:spacing w:line="276" w:lineRule="auto"/>
-        <w:jc w:val="both"/>
-        <w:rPr>
-          <w:b/>
-          <w:bCs/>
-        </w:rPr>
-      </w:pPr>
-    </w:p>
-    <w:p>
-      <w:pPr>
-        <w:pStyle w:val="Textoindependiente"/>
-        <w:spacing w:line="276" w:lineRule="auto"/>
-        <w:jc w:val="both"/>
-        <w:rPr>
-          <w:b/>
-          <w:bCs/>
-        </w:rPr>
-      </w:pPr>
-    </w:p>
-    <w:p>
-      <w:pPr>
-        <w:pStyle w:val="Textoindependiente"/>
-        <w:spacing w:line="276" w:lineRule="auto"/>
-        <w:jc w:val="both"/>
-        <w:rPr>
-          <w:b/>
-          <w:bCs/>
-        </w:rPr>
-      </w:pPr>
-    </w:p>
-    <w:p>
-      <w:pPr>
-        <w:pStyle w:val="Textoindependiente"/>
-        <w:spacing w:line="276" w:lineRule="auto"/>
-        <w:jc w:val="both"/>
-        <w:rPr>
-          <w:b/>
-          <w:bCs/>
-        </w:rPr>
-      </w:pPr>
-    </w:p>
-    <w:p>
-      <w:pPr>
-        <w:pStyle w:val="Textoindependiente"/>
-        <w:spacing w:line="276" w:lineRule="auto"/>
-        <w:jc w:val="both"/>
-        <w:rPr>
-          <w:b/>
-          <w:bCs/>
-        </w:rPr>
-      </w:pPr>
-    </w:p>
-    <w:p>
-      <w:pPr>
-        <w:pStyle w:val="Textoindependiente"/>
-        <w:spacing w:line="276" w:lineRule="auto"/>
-        <w:jc w:val="both"/>
-      </w:pPr>
-    </w:p>
-    <w:p>
-      <w:pPr>
-        <w:pStyle w:val="Textoindependiente"/>
-        <w:spacing w:line="276" w:lineRule="auto"/>
-        <w:jc w:val="both"/>
-      </w:pPr>
-    </w:p>
-    <w:p>
-      <w:pPr>
-        <w:pStyle w:val="Textoindependiente"/>
-        <w:spacing w:line="276" w:lineRule="auto"/>
-        <w:jc w:val="both"/>
-      </w:pPr>
-    </w:p>
-    <w:p>
-      <w:pPr>
-        <w:pStyle w:val="Textoindependiente"/>
-        <w:spacing w:line="276" w:lineRule="auto"/>
-        <w:jc w:val="both"/>
-      </w:pPr>
-    </w:p>
-    <w:p>
-      <w:pPr>
-        <w:pStyle w:val="Textoindependiente"/>
-        <w:spacing w:line="276" w:lineRule="auto"/>
-        <w:jc w:val="both"/>
-      </w:pPr>
-    </w:p>
-    <w:p>
-      <w:pPr>
-        <w:pStyle w:val="Textoindependiente"/>
-        <w:spacing w:line="276" w:lineRule="auto"/>
-        <w:jc w:val="both"/>
-      </w:pPr>
-    </w:p>
-    <w:p>
-      <w:pPr>
-        <w:pStyle w:val="Textoindependiente"/>
-        <w:spacing w:line="276" w:lineRule="auto"/>
-        <w:jc w:val="both"/>
-      </w:pPr>
-    </w:p>
-    <w:p>
-      <w:pPr>
-        <w:pStyle w:val="Textoindependiente"/>
-        <w:spacing w:line="276" w:lineRule="auto"/>
-        <w:jc w:val="both"/>
-      </w:pPr>
-    </w:p>
-    <w:p>
-      <w:pPr>
-        <w:pStyle w:val="Textoindependiente"/>
-        <w:spacing w:line="276" w:lineRule="auto"/>
-        <w:jc w:val="both"/>
-      </w:pPr>
-    </w:p>
-    <w:p>
-      <w:pPr>
-        <w:pStyle w:val="Textoindependiente"/>
-        <w:spacing w:line="276" w:lineRule="auto"/>
-        <w:jc w:val="both"/>
-      </w:pPr>
-    </w:p>
-    <w:p>
-      <w:pPr>
-        <w:pStyle w:val="Textoindependiente"/>
-        <w:numPr>
-          <w:ilvl w:val="0"/>
-          <w:numId w:val="9"/>
-        </w:numPr>
-        <w:spacing w:line="276" w:lineRule="auto"/>
-        <w:ind w:left="360"/>
-        <w:jc w:val="center"/>
-        <w:outlineLvl w:val="0"/>
-      </w:pPr>
-      <w:bookmarkStart w:id="18" w:name="_Toc112441369"/>
-      <w:r>
-        <w:rPr>
-          <w:b/>
-          <w:bCs/>
-        </w:rPr>
-        <w:t>Diagramas</w:t>
-      </w:r>
-      <w:r>
-        <w:rPr>
-          <w:b/>
-          <w:bCs/>
-        </w:rPr>
-        <w:t>, algoritmos y bosquejos</w:t>
-      </w:r>
-      <w:bookmarkEnd w:id="18"/>
-    </w:p>
-    <w:p>
-      <w:pPr>
-        <w:pStyle w:val="Textoindependiente"/>
-        <w:spacing w:line="276" w:lineRule="auto"/>
-        <w:jc w:val="both"/>
-        <w:outlineLvl w:val="1"/>
-        <w:rPr>
-          <w:b/>
-          <w:bCs/>
-        </w:rPr>
-      </w:pPr>
-      <w:bookmarkStart w:id="19" w:name="_Toc112441370"/>
-      <w:r>
-        <w:rPr>
-          <w:b/>
-          <w:bCs/>
-        </w:rPr>
-        <w:t>5.1 Diagramas de clases.</w:t>
-      </w:r>
-      <w:bookmarkEnd w:id="19"/>
-    </w:p>
-    <w:p>
-      <w:pPr>
-        <w:pStyle w:val="Textoindependiente"/>
-        <w:spacing w:line="276" w:lineRule="auto"/>
-        <w:jc w:val="both"/>
-        <w:rPr>
-          <w:b/>
-          <w:bCs/>
-        </w:rPr>
-      </w:pPr>
-      <w:r>
-        <w:rPr>
-          <w:b/>
-          <w:bCs/>
-        </w:rPr>
-        <w:t xml:space="preserve">Figura </w:t>
-      </w:r>
-      <w:r>
-        <w:rPr>
-          <w:b/>
-          <w:bCs/>
-        </w:rPr>
-        <w:t>7</w:t>
-      </w:r>
-      <w:r>
-        <w:rPr>
-          <w:b/>
-          <w:bCs/>
-        </w:rPr>
-        <w:t>.</w:t>
-      </w:r>
-    </w:p>
-    <w:p>
-      <w:pPr>
-        <w:pStyle w:val="Textoindependiente"/>
-        <w:spacing w:line="276" w:lineRule="auto"/>
-        <w:jc w:val="both"/>
-        <w:rPr>
-          <w:b/>
-          <w:bCs/>
-        </w:rPr>
-      </w:pPr>
-      <w:r>
-        <w:rPr>
+      <w:r>
+        <w:rPr>
+          <w:b/>
+          <w:bCs/>
           <w:noProof/>
         </w:rPr>
         <w:drawing>
-          <wp:anchor distT="0" distB="0" distL="114300" distR="114300" simplePos="0" relativeHeight="251623424" behindDoc="0" locked="0" layoutInCell="1" allowOverlap="1" wp14:anchorId="14A76034" wp14:editId="3169323F">
+          <wp:anchor distT="0" distB="0" distL="114300" distR="114300" simplePos="0" relativeHeight="251671552" behindDoc="0" locked="0" layoutInCell="1" allowOverlap="1" wp14:anchorId="4255D6DE" wp14:editId="48185AF6">
             <wp:simplePos x="0" y="0"/>
             <wp:positionH relativeFrom="column">
-              <wp:posOffset>878205</wp:posOffset>
+              <wp:posOffset>680720</wp:posOffset>
             </wp:positionH>
             <wp:positionV relativeFrom="paragraph">
-              <wp:posOffset>57150</wp:posOffset>
+              <wp:posOffset>52070</wp:posOffset>
             </wp:positionV>
-            <wp:extent cx="1499870" cy="1315720"/>
-            <wp:effectExtent l="0" t="0" r="5080" b="0"/>
+            <wp:extent cx="1504950" cy="1283335"/>
+            <wp:effectExtent l="0" t="0" r="0" b="0"/>
             <wp:wrapSquare wrapText="bothSides"/>
-            <wp:docPr id="6" name="Imagen 6"/>
+            <wp:docPr id="4" name="Imagen 4"/>
             <wp:cNvGraphicFramePr>
               <a:graphicFrameLocks xmlns:a="http://schemas.openxmlformats.org/drawingml/2006/main" noChangeAspect="1"/>
             </wp:cNvGraphicFramePr>
@@ -15266,7 +14757,7 @@
               <a:graphicData uri="http://schemas.openxmlformats.org/drawingml/2006/picture">
                 <pic:pic xmlns:pic="http://schemas.openxmlformats.org/drawingml/2006/picture">
                   <pic:nvPicPr>
-                    <pic:cNvPr id="0" name="Picture 5"/>
+                    <pic:cNvPr id="0" name="Picture 1"/>
                     <pic:cNvPicPr>
                       <a:picLocks noChangeAspect="1" noChangeArrowheads="1"/>
                     </pic:cNvPicPr>
@@ -15287,7 +14778,7 @@
                   <pic:spPr bwMode="auto">
                     <a:xfrm>
                       <a:off x="0" y="0"/>
-                      <a:ext cx="1499870" cy="1315720"/>
+                      <a:ext cx="1504950" cy="1283335"/>
                     </a:xfrm>
                     <a:prstGeom prst="rect">
                       <a:avLst/>
@@ -15386,22 +14877,85 @@
         <w:t xml:space="preserve">Figura </w:t>
       </w:r>
       <w:r>
-        <w:t>7</w:t>
-      </w:r>
-      <w:r>
-        <w:t>:</w:t>
-      </w:r>
-      <w:r>
-        <w:t xml:space="preserve"> Representa el objeto “usuario”, el cual es un molde que nos facilita manejar diversos usuarios con diversas características; sin embargo, </w:t>
-      </w:r>
-      <w:r>
-        <w:t xml:space="preserve">estos </w:t>
-      </w:r>
-      <w:r>
-        <w:t xml:space="preserve">utilizan </w:t>
-      </w:r>
-      <w:r>
-        <w:t>los mismos atributos</w:t>
+        <w:t>4, 5 y 6.</w:t>
+      </w:r>
+      <w:r>
+        <w:t xml:space="preserve"> </w:t>
+      </w:r>
+      <w:r>
+        <w:t>Representa</w:t>
+      </w:r>
+      <w:r>
+        <w:t>n</w:t>
+      </w:r>
+      <w:r>
+        <w:t xml:space="preserve"> </w:t>
+      </w:r>
+      <w:r>
+        <w:t>los</w:t>
+      </w:r>
+      <w:r>
+        <w:t xml:space="preserve"> </w:t>
+      </w:r>
+      <w:r>
+        <w:t>objetos” usuario”,</w:t>
+      </w:r>
+      <w:r>
+        <w:t xml:space="preserve"> “cliente”</w:t>
+      </w:r>
+      <w:r>
+        <w:t xml:space="preserve"> y “Productos”</w:t>
+      </w:r>
+      <w:r>
+        <w:t xml:space="preserve">, </w:t>
+      </w:r>
+      <w:r>
+        <w:t>los cuales</w:t>
+      </w:r>
+      <w:r>
+        <w:t xml:space="preserve"> </w:t>
+      </w:r>
+      <w:r>
+        <w:t>son los</w:t>
+      </w:r>
+      <w:r>
+        <w:t xml:space="preserve"> molde</w:t>
+      </w:r>
+      <w:r>
+        <w:t>s</w:t>
+      </w:r>
+      <w:r>
+        <w:t xml:space="preserve"> que nos facilita</w:t>
+      </w:r>
+      <w:r>
+        <w:t>ran el manejo de</w:t>
+      </w:r>
+      <w:r>
+        <w:t xml:space="preserve"> diversos</w:t>
+      </w:r>
+      <w:r>
+        <w:t xml:space="preserve"> datos de los apartados usuario, cliente y productos</w:t>
+      </w:r>
+      <w:r>
+        <w:t>, que cuentan</w:t>
+      </w:r>
+      <w:r>
+        <w:t xml:space="preserve"> con diversas características; sin embargo,</w:t>
+      </w:r>
+      <w:r>
+        <w:t xml:space="preserve"> cada apartado</w:t>
+      </w:r>
+      <w:r>
+        <w:t xml:space="preserve"> </w:t>
+      </w:r>
+      <w:r>
+        <w:t>maneja por separado sus datos correspondientes en donde cada dato presenta los mismo</w:t>
+      </w:r>
+      <w:r>
+        <w:t>s</w:t>
+      </w:r>
+      <w:r>
+        <w:t xml:space="preserve"> atributos dentro de su apartado</w:t>
       </w:r>
       <w:r>
         <w:t>.</w:t>
@@ -15412,32 +14966,7 @@
         <w:pStyle w:val="Textoindependiente"/>
         <w:spacing w:line="276" w:lineRule="auto"/>
         <w:jc w:val="both"/>
-        <w:rPr>
-          <w:b/>
-          <w:bCs/>
-        </w:rPr>
-      </w:pPr>
-      <w:r>
-        <w:rPr>
-          <w:b/>
-          <w:bCs/>
-        </w:rPr>
-        <w:t xml:space="preserve">Figura </w:t>
-      </w:r>
-      <w:r>
-        <w:rPr>
-          <w:b/>
-          <w:bCs/>
-        </w:rPr>
-        <w:t>8</w:t>
-      </w:r>
-      <w:r>
-        <w:rPr>
-          <w:b/>
-          <w:bCs/>
-        </w:rPr>
-        <w:t>.</w:t>
-      </w:r>
+      </w:pPr>
     </w:p>
     <w:p>
       <w:pPr>
@@ -15451,70 +14980,10 @@
       </w:pPr>
       <w:r>
         <w:rPr>
-          <w:noProof/>
-        </w:rPr>
-        <w:drawing>
-          <wp:anchor distT="0" distB="0" distL="114300" distR="114300" simplePos="0" relativeHeight="251629568" behindDoc="0" locked="0" layoutInCell="1" allowOverlap="1" wp14:anchorId="63A23230" wp14:editId="247B39FA">
-            <wp:simplePos x="0" y="0"/>
-            <wp:positionH relativeFrom="column">
-              <wp:posOffset>980242</wp:posOffset>
-            </wp:positionH>
-            <wp:positionV relativeFrom="paragraph">
-              <wp:posOffset>99060</wp:posOffset>
-            </wp:positionV>
-            <wp:extent cx="1398270" cy="1374140"/>
-            <wp:effectExtent l="0" t="0" r="0" b="0"/>
-            <wp:wrapSquare wrapText="bothSides"/>
-            <wp:docPr id="8" name="Imagen 8"/>
-            <wp:cNvGraphicFramePr>
-              <a:graphicFrameLocks xmlns:a="http://schemas.openxmlformats.org/drawingml/2006/main" noChangeAspect="1"/>
-            </wp:cNvGraphicFramePr>
-            <a:graphic xmlns:a="http://schemas.openxmlformats.org/drawingml/2006/main">
-              <a:graphicData uri="http://schemas.openxmlformats.org/drawingml/2006/picture">
-                <pic:pic xmlns:pic="http://schemas.openxmlformats.org/drawingml/2006/picture">
-                  <pic:nvPicPr>
-                    <pic:cNvPr id="0" name="Picture 7"/>
-                    <pic:cNvPicPr>
-                      <a:picLocks noChangeAspect="1" noChangeArrowheads="1"/>
-                    </pic:cNvPicPr>
-                  </pic:nvPicPr>
-                  <pic:blipFill>
-                    <a:blip r:embed="rId35">
-                      <a:extLst>
-                        <a:ext uri="{28A0092B-C50C-407E-A947-70E740481C1C}">
-                          <a14:useLocalDpi xmlns:a14="http://schemas.microsoft.com/office/drawing/2010/main" val="0"/>
-                        </a:ext>
-                      </a:extLst>
-                    </a:blip>
-                    <a:srcRect/>
-                    <a:stretch>
-                      <a:fillRect/>
-                    </a:stretch>
-                  </pic:blipFill>
-                  <pic:spPr bwMode="auto">
-                    <a:xfrm>
-                      <a:off x="0" y="0"/>
-                      <a:ext cx="1398270" cy="1374140"/>
-                    </a:xfrm>
-                    <a:prstGeom prst="rect">
-                      <a:avLst/>
-                    </a:prstGeom>
-                    <a:noFill/>
-                    <a:ln>
-                      <a:noFill/>
-                    </a:ln>
-                  </pic:spPr>
-                </pic:pic>
-              </a:graphicData>
-            </a:graphic>
-            <wp14:sizeRelH relativeFrom="margin">
-              <wp14:pctWidth>0</wp14:pctWidth>
-            </wp14:sizeRelH>
-            <wp14:sizeRelV relativeFrom="margin">
-              <wp14:pctHeight>0</wp14:pctHeight>
-            </wp14:sizeRelV>
-          </wp:anchor>
-        </w:drawing>
+          <w:b/>
+          <w:bCs/>
+        </w:rPr>
+        <w:t>Figura 7.</w:t>
       </w:r>
     </w:p>
     <w:p>
@@ -15533,11 +15002,10 @@
         <w:pStyle w:val="Textoindependiente"/>
         <w:spacing w:line="276" w:lineRule="auto"/>
         <w:jc w:val="both"/>
-        <w:rPr>
-          <w:b/>
-          <w:bCs/>
-        </w:rPr>
-      </w:pPr>
+      </w:pPr>
+      <w:r>
+        <w:t>Figura 7.</w:t>
+      </w:r>
     </w:p>
     <w:p>
       <w:pPr>
@@ -15549,89 +15017,22 @@
           <w:bCs/>
         </w:rPr>
       </w:pPr>
+      <w:r>
+        <w:rPr>
+          <w:b/>
+          <w:bCs/>
+        </w:rPr>
+        <w:t>Figura 8.</w:t>
+      </w:r>
     </w:p>
     <w:p>
       <w:pPr>
         <w:pStyle w:val="Textoindependiente"/>
         <w:spacing w:line="276" w:lineRule="auto"/>
         <w:jc w:val="both"/>
-        <w:rPr>
-          <w:b/>
-          <w:bCs/>
-        </w:rPr>
-      </w:pPr>
-    </w:p>
-    <w:p>
-      <w:pPr>
-        <w:pStyle w:val="Textoindependiente"/>
-        <w:spacing w:line="276" w:lineRule="auto"/>
-        <w:jc w:val="both"/>
-        <w:rPr>
-          <w:b/>
-          <w:bCs/>
-        </w:rPr>
-      </w:pPr>
-    </w:p>
-    <w:p>
-      <w:pPr>
-        <w:pStyle w:val="Textoindependiente"/>
-        <w:spacing w:line="276" w:lineRule="auto"/>
-        <w:jc w:val="both"/>
-        <w:rPr>
-          <w:b/>
-          <w:bCs/>
-        </w:rPr>
-      </w:pPr>
-    </w:p>
-    <w:p>
-      <w:pPr>
-        <w:pStyle w:val="Textoindependiente"/>
-        <w:spacing w:line="276" w:lineRule="auto"/>
-        <w:jc w:val="both"/>
-        <w:rPr>
-          <w:b/>
-          <w:bCs/>
-        </w:rPr>
-      </w:pPr>
-    </w:p>
-    <w:p>
-      <w:pPr>
-        <w:pStyle w:val="Textoindependiente"/>
-        <w:spacing w:line="276" w:lineRule="auto"/>
-        <w:jc w:val="both"/>
-      </w:pPr>
-      <w:r>
-        <w:t xml:space="preserve">Figura </w:t>
-      </w:r>
-      <w:r>
-        <w:t>8</w:t>
-      </w:r>
-      <w:r>
-        <w:t>:</w:t>
-      </w:r>
-      <w:r>
-        <w:t xml:space="preserve"> </w:t>
-      </w:r>
-      <w:r>
-        <w:t xml:space="preserve">Representa el objeto “cliente”, el cual es un molde que nos facilita manejar diversos </w:t>
-      </w:r>
-      <w:r>
-        <w:t>clientes</w:t>
-      </w:r>
-      <w:r>
-        <w:t xml:space="preserve"> con diversas características; sin embargo, </w:t>
-      </w:r>
-      <w:r>
-        <w:t xml:space="preserve">estos </w:t>
-      </w:r>
-      <w:r>
-        <w:t xml:space="preserve">utilizan </w:t>
-      </w:r>
-      <w:r>
-        <w:t>los mismos atributos</w:t>
-      </w:r>
-      <w:r>
-        <w:t>.</w:t>
+      </w:pPr>
+      <w:r>
+        <w:t>Figura 8.</w:t>
       </w:r>
     </w:p>
     <w:p>
@@ -15769,7 +15170,7 @@
                     <pic:cNvPicPr/>
                   </pic:nvPicPr>
                   <pic:blipFill rotWithShape="1">
-                    <a:blip r:embed="rId36">
+                    <a:blip r:embed="rId35">
                       <a:extLst>
                         <a:ext uri="{28A0092B-C50C-407E-A947-70E740481C1C}">
                           <a14:useLocalDpi xmlns:a14="http://schemas.microsoft.com/office/drawing/2010/main" val="0"/>
@@ -16008,7 +15409,7 @@
                     <pic:cNvPicPr/>
                   </pic:nvPicPr>
                   <pic:blipFill rotWithShape="1">
-                    <a:blip r:embed="rId37">
+                    <a:blip r:embed="rId36">
                       <a:extLst>
                         <a:ext uri="{28A0092B-C50C-407E-A947-70E740481C1C}">
                           <a14:useLocalDpi xmlns:a14="http://schemas.microsoft.com/office/drawing/2010/main" val="0"/>
@@ -16166,16 +15567,16 @@
           <w:noProof/>
         </w:rPr>
         <w:drawing>
-          <wp:anchor distT="0" distB="0" distL="114300" distR="114300" simplePos="0" relativeHeight="251635712" behindDoc="0" locked="0" layoutInCell="1" allowOverlap="1" wp14:anchorId="3497A29F" wp14:editId="7E0A0EA8">
+          <wp:anchor distT="0" distB="0" distL="114300" distR="114300" simplePos="0" relativeHeight="251649024" behindDoc="0" locked="0" layoutInCell="1" allowOverlap="1" wp14:anchorId="3497A29F" wp14:editId="5EF4BAAF">
             <wp:simplePos x="0" y="0"/>
             <wp:positionH relativeFrom="column">
-              <wp:posOffset>1068705</wp:posOffset>
+              <wp:posOffset>1233170</wp:posOffset>
             </wp:positionH>
             <wp:positionV relativeFrom="paragraph">
-              <wp:posOffset>193675</wp:posOffset>
+              <wp:posOffset>19050</wp:posOffset>
             </wp:positionV>
-            <wp:extent cx="3858895" cy="2397125"/>
-            <wp:effectExtent l="0" t="0" r="8255" b="3175"/>
+            <wp:extent cx="2886075" cy="1792605"/>
+            <wp:effectExtent l="0" t="0" r="9525" b="0"/>
             <wp:wrapSquare wrapText="bothSides"/>
             <wp:docPr id="11" name="Imagen 11"/>
             <wp:cNvGraphicFramePr>
@@ -16189,7 +15590,7 @@
                     <pic:cNvPicPr/>
                   </pic:nvPicPr>
                   <pic:blipFill rotWithShape="1">
-                    <a:blip r:embed="rId38">
+                    <a:blip r:embed="rId37">
                       <a:extLst>
                         <a:ext uri="{28A0092B-C50C-407E-A947-70E740481C1C}">
                           <a14:useLocalDpi xmlns:a14="http://schemas.microsoft.com/office/drawing/2010/main" val="0"/>
@@ -16202,7 +15603,7 @@
                   <pic:spPr bwMode="auto">
                     <a:xfrm>
                       <a:off x="0" y="0"/>
-                      <a:ext cx="3858895" cy="2397125"/>
+                      <a:ext cx="2886075" cy="1792605"/>
                     </a:xfrm>
                     <a:prstGeom prst="rect">
                       <a:avLst/>
@@ -16228,128 +15629,6 @@
           </wp:anchor>
         </w:drawing>
       </w:r>
-      <w:r>
-        <w:rPr>
-          <w:noProof/>
-        </w:rPr>
-        <w:drawing>
-          <wp:anchor distT="0" distB="0" distL="114300" distR="114300" simplePos="0" relativeHeight="251637760" behindDoc="0" locked="0" layoutInCell="1" allowOverlap="1" wp14:anchorId="270A20B1" wp14:editId="2E96DF40">
-            <wp:simplePos x="0" y="0"/>
-            <wp:positionH relativeFrom="column">
-              <wp:posOffset>1069975</wp:posOffset>
-            </wp:positionH>
-            <wp:positionV relativeFrom="paragraph">
-              <wp:posOffset>20518</wp:posOffset>
-            </wp:positionV>
-            <wp:extent cx="1309511" cy="180622"/>
-            <wp:effectExtent l="0" t="0" r="5080" b="0"/>
-            <wp:wrapSquare wrapText="bothSides"/>
-            <wp:docPr id="12" name="Imagen 12"/>
-            <wp:cNvGraphicFramePr>
-              <a:graphicFrameLocks xmlns:a="http://schemas.openxmlformats.org/drawingml/2006/main" noChangeAspect="1"/>
-            </wp:cNvGraphicFramePr>
-            <a:graphic xmlns:a="http://schemas.openxmlformats.org/drawingml/2006/main">
-              <a:graphicData uri="http://schemas.openxmlformats.org/drawingml/2006/picture">
-                <pic:pic xmlns:pic="http://schemas.openxmlformats.org/drawingml/2006/picture">
-                  <pic:nvPicPr>
-                    <pic:cNvPr id="1" name=""/>
-                    <pic:cNvPicPr/>
-                  </pic:nvPicPr>
-                  <pic:blipFill rotWithShape="1">
-                    <a:blip r:embed="rId38">
-                      <a:extLst>
-                        <a:ext uri="{28A0092B-C50C-407E-A947-70E740481C1C}">
-                          <a14:useLocalDpi xmlns:a14="http://schemas.microsoft.com/office/drawing/2010/main" val="0"/>
-                        </a:ext>
-                      </a:extLst>
-                    </a:blip>
-                    <a:srcRect l="3095" t="13456" r="81886" b="82860"/>
-                    <a:stretch/>
-                  </pic:blipFill>
-                  <pic:spPr bwMode="auto">
-                    <a:xfrm>
-                      <a:off x="0" y="0"/>
-                      <a:ext cx="1309511" cy="180622"/>
-                    </a:xfrm>
-                    <a:prstGeom prst="rect">
-                      <a:avLst/>
-                    </a:prstGeom>
-                    <a:ln>
-                      <a:noFill/>
-                    </a:ln>
-                    <a:extLst>
-                      <a:ext uri="{53640926-AAD7-44D8-BBD7-CCE9431645EC}">
-                        <a14:shadowObscured xmlns:a14="http://schemas.microsoft.com/office/drawing/2010/main"/>
-                      </a:ext>
-                    </a:extLst>
-                  </pic:spPr>
-                </pic:pic>
-              </a:graphicData>
-            </a:graphic>
-            <wp14:sizeRelH relativeFrom="margin">
-              <wp14:pctWidth>0</wp14:pctWidth>
-            </wp14:sizeRelH>
-            <wp14:sizeRelV relativeFrom="margin">
-              <wp14:pctHeight>0</wp14:pctHeight>
-            </wp14:sizeRelV>
-          </wp:anchor>
-        </w:drawing>
-      </w:r>
-    </w:p>
-    <w:p>
-      <w:pPr>
-        <w:pStyle w:val="Textoindependiente"/>
-        <w:spacing w:line="276" w:lineRule="auto"/>
-        <w:jc w:val="both"/>
-        <w:rPr>
-          <w:b/>
-          <w:bCs/>
-        </w:rPr>
-      </w:pPr>
-    </w:p>
-    <w:p>
-      <w:pPr>
-        <w:pStyle w:val="Textoindependiente"/>
-        <w:spacing w:line="276" w:lineRule="auto"/>
-        <w:jc w:val="both"/>
-        <w:rPr>
-          <w:b/>
-          <w:bCs/>
-        </w:rPr>
-      </w:pPr>
-    </w:p>
-    <w:p>
-      <w:pPr>
-        <w:pStyle w:val="Textoindependiente"/>
-        <w:spacing w:line="276" w:lineRule="auto"/>
-        <w:jc w:val="both"/>
-        <w:rPr>
-          <w:b/>
-          <w:bCs/>
-        </w:rPr>
-      </w:pPr>
-    </w:p>
-    <w:p>
-      <w:pPr>
-        <w:pStyle w:val="Textoindependiente"/>
-        <w:spacing w:line="276" w:lineRule="auto"/>
-        <w:jc w:val="both"/>
-        <w:rPr>
-          <w:b/>
-          <w:bCs/>
-        </w:rPr>
-      </w:pPr>
-    </w:p>
-    <w:p>
-      <w:pPr>
-        <w:pStyle w:val="Textoindependiente"/>
-        <w:spacing w:line="276" w:lineRule="auto"/>
-        <w:jc w:val="both"/>
-        <w:rPr>
-          <w:b/>
-          <w:bCs/>
-        </w:rPr>
-      </w:pPr>
     </w:p>
     <w:p>
       <w:pPr>
@@ -16504,39 +15783,7 @@
         <w:t>Paso 5:</w:t>
       </w:r>
       <w:r>
-        <w:t xml:space="preserve"> En nuestro método “objetos”, debemos de colocar nuestras </w:t>
-      </w:r>
-      <w:proofErr w:type="spellStart"/>
-      <w:r>
-        <w:t>JLabel</w:t>
-      </w:r>
-      <w:proofErr w:type="spellEnd"/>
-      <w:r>
-        <w:t xml:space="preserve">, </w:t>
-      </w:r>
-      <w:proofErr w:type="spellStart"/>
-      <w:r>
-        <w:t>JPassword</w:t>
-      </w:r>
-      <w:proofErr w:type="spellEnd"/>
-      <w:r>
-        <w:t xml:space="preserve">, </w:t>
-      </w:r>
-      <w:proofErr w:type="spellStart"/>
-      <w:r>
-        <w:t>TxtField</w:t>
-      </w:r>
-      <w:proofErr w:type="spellEnd"/>
-      <w:r>
-        <w:t xml:space="preserve">, que le permitirá al usuario poder interactuar con nuestro programa y a nosotros poder almacenar los datos que este ingrese, además debemos de implementar </w:t>
-      </w:r>
-      <w:proofErr w:type="spellStart"/>
-      <w:r>
-        <w:t>setLayout</w:t>
-      </w:r>
-      <w:proofErr w:type="spellEnd"/>
-      <w:r>
-        <w:t xml:space="preserve"> para que este tome las medidas que nosotros le asignemos.</w:t>
+        <w:t xml:space="preserve"> En nuestro método “objetos”, debemos de colocar nuestras JLabel, JPassword, TxtField, que le permitirá al usuario poder interactuar con nuestro programa y a nosotros poder almacenar los datos que este ingrese, además debemos de implementar setLayout para que este tome las medidas que nosotros le asignemos.</w:t>
       </w:r>
     </w:p>
     <w:p>
@@ -16578,7 +15825,7 @@
                     <pic:cNvPicPr/>
                   </pic:nvPicPr>
                   <pic:blipFill rotWithShape="1">
-                    <a:blip r:embed="rId39">
+                    <a:blip r:embed="rId38">
                       <a:extLst>
                         <a:ext uri="{28A0092B-C50C-407E-A947-70E740481C1C}">
                           <a14:useLocalDpi xmlns:a14="http://schemas.microsoft.com/office/drawing/2010/main" val="0"/>
@@ -16853,61 +16100,7 @@
           <w:szCs w:val="24"/>
           <w:lang w:val="es-419"/>
         </w:rPr>
-        <w:t>e crear un evento, con el comando “</w:t>
-      </w:r>
-      <w:proofErr w:type="spellStart"/>
-      <w:r>
-        <w:rPr>
-          <w:sz w:val="24"/>
-          <w:szCs w:val="24"/>
-          <w:lang w:val="es-419"/>
-        </w:rPr>
-        <w:t>ActionListener</w:t>
-      </w:r>
-      <w:proofErr w:type="spellEnd"/>
-      <w:r>
-        <w:rPr>
-          <w:sz w:val="24"/>
-          <w:szCs w:val="24"/>
-          <w:lang w:val="es-419"/>
-        </w:rPr>
-        <w:t xml:space="preserve">” más el nombre de nuestro evento es igual a “new </w:t>
-      </w:r>
-      <w:proofErr w:type="spellStart"/>
-      <w:r>
-        <w:rPr>
-          <w:sz w:val="24"/>
-          <w:szCs w:val="24"/>
-          <w:lang w:val="es-419"/>
-        </w:rPr>
-        <w:t>ActionListener</w:t>
-      </w:r>
-      <w:proofErr w:type="spellEnd"/>
-      <w:r>
-        <w:rPr>
-          <w:sz w:val="24"/>
-          <w:szCs w:val="24"/>
-          <w:lang w:val="es-419"/>
-        </w:rPr>
-        <w:t>”. Ahora debemos de colocar un “</w:t>
-      </w:r>
-      <w:proofErr w:type="spellStart"/>
-      <w:r>
-        <w:rPr>
-          <w:sz w:val="24"/>
-          <w:szCs w:val="24"/>
-          <w:lang w:val="es-419"/>
-        </w:rPr>
-        <w:t>if</w:t>
-      </w:r>
-      <w:proofErr w:type="spellEnd"/>
-      <w:r>
-        <w:rPr>
-          <w:sz w:val="24"/>
-          <w:szCs w:val="24"/>
-          <w:lang w:val="es-419"/>
-        </w:rPr>
-        <w:t xml:space="preserve">” para poder comparar los datos que se encuentran almacenados con los datos que el usuario esta ingresando para evaluar si se le da permiso de entrar al programa; además debemos de </w:t>
+        <w:t xml:space="preserve">e crear un evento, con el comando “ActionListener” más el nombre de nuestro evento es igual a “new ActionListener”. Ahora debemos de colocar un “if” para poder comparar los datos que se encuentran almacenados con los datos que el usuario esta ingresando para evaluar si se le da permiso de entrar al programa; además debemos de </w:t>
       </w:r>
       <w:r>
         <w:rPr>
@@ -16975,7 +16168,7 @@
                     <pic:cNvPicPr/>
                   </pic:nvPicPr>
                   <pic:blipFill rotWithShape="1">
-                    <a:blip r:embed="rId40">
+                    <a:blip r:embed="rId39">
                       <a:extLst>
                         <a:ext uri="{28A0092B-C50C-407E-A947-70E740481C1C}">
                           <a14:useLocalDpi xmlns:a14="http://schemas.microsoft.com/office/drawing/2010/main" val="0"/>
@@ -17127,119 +16320,37 @@
           <w:sz w:val="24"/>
           <w:szCs w:val="24"/>
         </w:rPr>
-        <w:t>; por otro lado, debemos de agregar algunas variables nuevas que nos facilitarán el proceso de evaluación (</w:t>
-      </w:r>
-      <w:proofErr w:type="spellStart"/>
+        <w:t>; por otro lado, debemos de agregar algunas variables nuevas que nos facilitarán el proceso de evaluación (String nombreUsuario, char contra y String con) para que más adelante podamos optimizar el proceso con otro método</w:t>
+      </w:r>
       <w:r>
         <w:rPr>
           <w:sz w:val="24"/>
           <w:szCs w:val="24"/>
         </w:rPr>
-        <w:t>String</w:t>
-      </w:r>
-      <w:proofErr w:type="spellEnd"/>
+        <w:t xml:space="preserve"> </w:t>
+      </w:r>
       <w:r>
         <w:rPr>
           <w:sz w:val="24"/>
           <w:szCs w:val="24"/>
         </w:rPr>
-        <w:t xml:space="preserve"> </w:t>
-      </w:r>
-      <w:proofErr w:type="spellStart"/>
+        <w:t>(“</w:t>
+      </w:r>
+      <w:proofErr w:type="gramStart"/>
       <w:r>
         <w:rPr>
           <w:sz w:val="24"/>
           <w:szCs w:val="24"/>
         </w:rPr>
-        <w:t>nombreUsuario</w:t>
-      </w:r>
-      <w:proofErr w:type="spellEnd"/>
+        <w:t>recorrerUsuarios(</w:t>
+      </w:r>
+      <w:proofErr w:type="gramEnd"/>
       <w:r>
         <w:rPr>
           <w:sz w:val="24"/>
           <w:szCs w:val="24"/>
         </w:rPr>
-        <w:t xml:space="preserve">, </w:t>
-      </w:r>
-      <w:proofErr w:type="spellStart"/>
-      <w:r>
-        <w:rPr>
-          <w:sz w:val="24"/>
-          <w:szCs w:val="24"/>
-        </w:rPr>
-        <w:t>char</w:t>
-      </w:r>
-      <w:proofErr w:type="spellEnd"/>
-      <w:r>
-        <w:rPr>
-          <w:sz w:val="24"/>
-          <w:szCs w:val="24"/>
-        </w:rPr>
-        <w:t xml:space="preserve"> contra y </w:t>
-      </w:r>
-      <w:proofErr w:type="spellStart"/>
-      <w:r>
-        <w:rPr>
-          <w:sz w:val="24"/>
-          <w:szCs w:val="24"/>
-        </w:rPr>
-        <w:t>String</w:t>
-      </w:r>
-      <w:proofErr w:type="spellEnd"/>
-      <w:r>
-        <w:rPr>
-          <w:sz w:val="24"/>
-          <w:szCs w:val="24"/>
-        </w:rPr>
-        <w:t xml:space="preserve"> con) para que más adelante podamos optimizar el proceso con otro método</w:t>
-      </w:r>
-      <w:r>
-        <w:rPr>
-          <w:sz w:val="24"/>
-          <w:szCs w:val="24"/>
-        </w:rPr>
-        <w:t xml:space="preserve"> </w:t>
-      </w:r>
-      <w:r>
-        <w:rPr>
-          <w:sz w:val="24"/>
-          <w:szCs w:val="24"/>
-        </w:rPr>
-        <w:t>(“</w:t>
-      </w:r>
-      <w:proofErr w:type="spellStart"/>
-      <w:proofErr w:type="gramStart"/>
-      <w:r>
-        <w:rPr>
-          <w:sz w:val="24"/>
-          <w:szCs w:val="24"/>
-        </w:rPr>
-        <w:t>recorrerUsuarios</w:t>
-      </w:r>
-      <w:proofErr w:type="spellEnd"/>
-      <w:r>
-        <w:rPr>
-          <w:sz w:val="24"/>
-          <w:szCs w:val="24"/>
-        </w:rPr>
-        <w:t>(</w:t>
-      </w:r>
-      <w:proofErr w:type="spellStart"/>
-      <w:proofErr w:type="gramEnd"/>
-      <w:r>
-        <w:rPr>
-          <w:sz w:val="24"/>
-          <w:szCs w:val="24"/>
-        </w:rPr>
-        <w:t>txtUsu.getText</w:t>
-      </w:r>
-      <w:proofErr w:type="spellEnd"/>
-      <w:r>
-        <w:rPr>
-          <w:sz w:val="24"/>
-          <w:szCs w:val="24"/>
-        </w:rPr>
-        <w:t>(), con); ”)</w:t>
+        <w:t>txtUsu.getText(), con); ”)</w:t>
       </w:r>
       <w:r>
         <w:rPr>
@@ -17305,39 +16416,7 @@
           <w:sz w:val="24"/>
           <w:szCs w:val="24"/>
         </w:rPr>
-        <w:t xml:space="preserve"> se evaluará con mejor detalle los datos ingresados del usuario, no solo los datos del usuario “master” si no que también de los usuarios futuros, para ello debemos de implementar un ciclo “</w:t>
-      </w:r>
-      <w:proofErr w:type="spellStart"/>
-      <w:r>
-        <w:rPr>
-          <w:sz w:val="24"/>
-          <w:szCs w:val="24"/>
-        </w:rPr>
-        <w:t>for</w:t>
-      </w:r>
-      <w:proofErr w:type="spellEnd"/>
-      <w:r>
-        <w:rPr>
-          <w:sz w:val="24"/>
-          <w:szCs w:val="24"/>
-        </w:rPr>
-        <w:t>” para evaluar los datos con los 10 espacios que ocupan los usuarios registrados; ahora que ya recorre este pequeño vector debemos de evaluar, para ello debemos de implementar un “</w:t>
-      </w:r>
-      <w:proofErr w:type="spellStart"/>
-      <w:r>
-        <w:rPr>
-          <w:sz w:val="24"/>
-          <w:szCs w:val="24"/>
-        </w:rPr>
-        <w:t>if</w:t>
-      </w:r>
-      <w:proofErr w:type="spellEnd"/>
-      <w:r>
-        <w:rPr>
-          <w:sz w:val="24"/>
-          <w:szCs w:val="24"/>
-        </w:rPr>
-        <w:t xml:space="preserve"> ” anidado, el cual evaluara si los datos están registrados en el programa o si los usuarios colocaron sus datos de ingreso de manera incorrecta.</w:t>
+        <w:t xml:space="preserve"> se evaluará con mejor detalle los datos ingresados del usuario, no solo los datos del usuario “master” si no que también de los usuarios futuros, para ello debemos de implementar un ciclo “for” para evaluar los datos con los 10 espacios que ocupan los usuarios registrados; ahora que ya recorre este pequeño vector debemos de evaluar, para ello debemos de implementar un “if ” anidado, el cual evaluara si los datos están registrados en el programa o si los usuarios colocaron sus datos de ingreso de manera incorrecta.</w:t>
       </w:r>
     </w:p>
     <w:p>
@@ -17384,7 +16463,7 @@
                     <pic:cNvPicPr/>
                   </pic:nvPicPr>
                   <pic:blipFill rotWithShape="1">
-                    <a:blip r:embed="rId41">
+                    <a:blip r:embed="rId40">
                       <a:extLst>
                         <a:ext uri="{28A0092B-C50C-407E-A947-70E740481C1C}">
                           <a14:useLocalDpi xmlns:a14="http://schemas.microsoft.com/office/drawing/2010/main" val="0"/>
@@ -18303,6 +17382,119 @@
     </w:lvl>
   </w:abstractNum>
   <w:abstractNum w:abstractNumId="4" w15:restartNumberingAfterBreak="0">
+    <w:nsid w:val="1CCA2894"/>
+    <w:multiLevelType w:val="hybridMultilevel"/>
+    <w:tmpl w:val="DD4650E8"/>
+    <w:lvl w:ilvl="0" w:tplc="580A0001">
+      <w:start w:val="1"/>
+      <w:numFmt w:val="bullet"/>
+      <w:lvlText w:val=""/>
+      <w:lvlJc w:val="left"/>
+      <w:pPr>
+        <w:ind w:left="1440" w:hanging="360"/>
+      </w:pPr>
+      <w:rPr>
+        <w:rFonts w:ascii="Symbol" w:hAnsi="Symbol" w:hint="default"/>
+      </w:rPr>
+    </w:lvl>
+    <w:lvl w:ilvl="1" w:tplc="580A0003" w:tentative="1">
+      <w:start w:val="1"/>
+      <w:numFmt w:val="bullet"/>
+      <w:lvlText w:val="o"/>
+      <w:lvlJc w:val="left"/>
+      <w:pPr>
+        <w:ind w:left="2160" w:hanging="360"/>
+      </w:pPr>
+      <w:rPr>
+        <w:rFonts w:ascii="Courier New" w:hAnsi="Courier New" w:cs="Courier New" w:hint="default"/>
+      </w:rPr>
+    </w:lvl>
+    <w:lvl w:ilvl="2" w:tplc="580A0005" w:tentative="1">
+      <w:start w:val="1"/>
+      <w:numFmt w:val="bullet"/>
+      <w:lvlText w:val=""/>
+      <w:lvlJc w:val="left"/>
+      <w:pPr>
+        <w:ind w:left="2880" w:hanging="360"/>
+      </w:pPr>
+      <w:rPr>
+        <w:rFonts w:ascii="Wingdings" w:hAnsi="Wingdings" w:hint="default"/>
+      </w:rPr>
+    </w:lvl>
+    <w:lvl w:ilvl="3" w:tplc="580A0001" w:tentative="1">
+      <w:start w:val="1"/>
+      <w:numFmt w:val="bullet"/>
+      <w:lvlText w:val=""/>
+      <w:lvlJc w:val="left"/>
+      <w:pPr>
+        <w:ind w:left="3600" w:hanging="360"/>
+      </w:pPr>
+      <w:rPr>
+        <w:rFonts w:ascii="Symbol" w:hAnsi="Symbol" w:hint="default"/>
+      </w:rPr>
+    </w:lvl>
+    <w:lvl w:ilvl="4" w:tplc="580A0003" w:tentative="1">
+      <w:start w:val="1"/>
+      <w:numFmt w:val="bullet"/>
+      <w:lvlText w:val="o"/>
+      <w:lvlJc w:val="left"/>
+      <w:pPr>
+        <w:ind w:left="4320" w:hanging="360"/>
+      </w:pPr>
+      <w:rPr>
+        <w:rFonts w:ascii="Courier New" w:hAnsi="Courier New" w:cs="Courier New" w:hint="default"/>
+      </w:rPr>
+    </w:lvl>
+    <w:lvl w:ilvl="5" w:tplc="580A0005" w:tentative="1">
+      <w:start w:val="1"/>
+      <w:numFmt w:val="bullet"/>
+      <w:lvlText w:val=""/>
+      <w:lvlJc w:val="left"/>
+      <w:pPr>
+        <w:ind w:left="5040" w:hanging="360"/>
+      </w:pPr>
+      <w:rPr>
+        <w:rFonts w:ascii="Wingdings" w:hAnsi="Wingdings" w:hint="default"/>
+      </w:rPr>
+    </w:lvl>
+    <w:lvl w:ilvl="6" w:tplc="580A0001" w:tentative="1">
+      <w:start w:val="1"/>
+      <w:numFmt w:val="bullet"/>
+      <w:lvlText w:val=""/>
+      <w:lvlJc w:val="left"/>
+      <w:pPr>
+        <w:ind w:left="5760" w:hanging="360"/>
+      </w:pPr>
+      <w:rPr>
+        <w:rFonts w:ascii="Symbol" w:hAnsi="Symbol" w:hint="default"/>
+      </w:rPr>
+    </w:lvl>
+    <w:lvl w:ilvl="7" w:tplc="580A0003" w:tentative="1">
+      <w:start w:val="1"/>
+      <w:numFmt w:val="bullet"/>
+      <w:lvlText w:val="o"/>
+      <w:lvlJc w:val="left"/>
+      <w:pPr>
+        <w:ind w:left="6480" w:hanging="360"/>
+      </w:pPr>
+      <w:rPr>
+        <w:rFonts w:ascii="Courier New" w:hAnsi="Courier New" w:cs="Courier New" w:hint="default"/>
+      </w:rPr>
+    </w:lvl>
+    <w:lvl w:ilvl="8" w:tplc="580A0005" w:tentative="1">
+      <w:start w:val="1"/>
+      <w:numFmt w:val="bullet"/>
+      <w:lvlText w:val=""/>
+      <w:lvlJc w:val="left"/>
+      <w:pPr>
+        <w:ind w:left="7200" w:hanging="360"/>
+      </w:pPr>
+      <w:rPr>
+        <w:rFonts w:ascii="Wingdings" w:hAnsi="Wingdings" w:hint="default"/>
+      </w:rPr>
+    </w:lvl>
+  </w:abstractNum>
+  <w:abstractNum w:abstractNumId="5" w15:restartNumberingAfterBreak="0">
     <w:nsid w:val="1FF35A29"/>
     <w:multiLevelType w:val="hybridMultilevel"/>
     <w:tmpl w:val="2A8A4176"/>
@@ -18418,7 +17610,7 @@
       </w:rPr>
     </w:lvl>
   </w:abstractNum>
-  <w:abstractNum w:abstractNumId="5" w15:restartNumberingAfterBreak="0">
+  <w:abstractNum w:abstractNumId="6" w15:restartNumberingAfterBreak="0">
     <w:nsid w:val="25944817"/>
     <w:multiLevelType w:val="multilevel"/>
     <w:tmpl w:val="CD40A07E"/>
@@ -18544,7 +17736,7 @@
       </w:rPr>
     </w:lvl>
   </w:abstractNum>
-  <w:abstractNum w:abstractNumId="6" w15:restartNumberingAfterBreak="0">
+  <w:abstractNum w:abstractNumId="7" w15:restartNumberingAfterBreak="0">
     <w:nsid w:val="262E62AA"/>
     <w:multiLevelType w:val="hybridMultilevel"/>
     <w:tmpl w:val="BA3AC43E"/>
@@ -18657,7 +17849,7 @@
       </w:rPr>
     </w:lvl>
   </w:abstractNum>
-  <w:abstractNum w:abstractNumId="7" w15:restartNumberingAfterBreak="0">
+  <w:abstractNum w:abstractNumId="8" w15:restartNumberingAfterBreak="0">
     <w:nsid w:val="2DF839D2"/>
     <w:multiLevelType w:val="hybridMultilevel"/>
     <w:tmpl w:val="FBA23482"/>
@@ -18777,7 +17969,7 @@
       </w:rPr>
     </w:lvl>
   </w:abstractNum>
-  <w:abstractNum w:abstractNumId="8" w15:restartNumberingAfterBreak="0">
+  <w:abstractNum w:abstractNumId="9" w15:restartNumberingAfterBreak="0">
     <w:nsid w:val="329F4A1F"/>
     <w:multiLevelType w:val="multilevel"/>
     <w:tmpl w:val="CD40A07E"/>
@@ -18903,7 +18095,7 @@
       </w:rPr>
     </w:lvl>
   </w:abstractNum>
-  <w:abstractNum w:abstractNumId="9" w15:restartNumberingAfterBreak="0">
+  <w:abstractNum w:abstractNumId="10" w15:restartNumberingAfterBreak="0">
     <w:nsid w:val="32BE643A"/>
     <w:multiLevelType w:val="multilevel"/>
     <w:tmpl w:val="DA4C4C68"/>
@@ -19016,7 +18208,7 @@
       </w:rPr>
     </w:lvl>
   </w:abstractNum>
-  <w:abstractNum w:abstractNumId="10" w15:restartNumberingAfterBreak="0">
+  <w:abstractNum w:abstractNumId="11" w15:restartNumberingAfterBreak="0">
     <w:nsid w:val="33B56C3D"/>
     <w:multiLevelType w:val="hybridMultilevel"/>
     <w:tmpl w:val="5546EA36"/>
@@ -19132,7 +18324,233 @@
       </w:rPr>
     </w:lvl>
   </w:abstractNum>
-  <w:abstractNum w:abstractNumId="11" w15:restartNumberingAfterBreak="0">
+  <w:abstractNum w:abstractNumId="12" w15:restartNumberingAfterBreak="0">
+    <w:nsid w:val="34A302BF"/>
+    <w:multiLevelType w:val="hybridMultilevel"/>
+    <w:tmpl w:val="15C2F32C"/>
+    <w:lvl w:ilvl="0" w:tplc="580A0001">
+      <w:start w:val="1"/>
+      <w:numFmt w:val="bullet"/>
+      <w:lvlText w:val=""/>
+      <w:lvlJc w:val="left"/>
+      <w:pPr>
+        <w:ind w:left="720" w:hanging="360"/>
+      </w:pPr>
+      <w:rPr>
+        <w:rFonts w:ascii="Symbol" w:hAnsi="Symbol" w:hint="default"/>
+      </w:rPr>
+    </w:lvl>
+    <w:lvl w:ilvl="1" w:tplc="580A0003">
+      <w:start w:val="1"/>
+      <w:numFmt w:val="bullet"/>
+      <w:lvlText w:val="o"/>
+      <w:lvlJc w:val="left"/>
+      <w:pPr>
+        <w:ind w:left="1440" w:hanging="360"/>
+      </w:pPr>
+      <w:rPr>
+        <w:rFonts w:ascii="Courier New" w:hAnsi="Courier New" w:cs="Courier New" w:hint="default"/>
+      </w:rPr>
+    </w:lvl>
+    <w:lvl w:ilvl="2" w:tplc="580A0005" w:tentative="1">
+      <w:start w:val="1"/>
+      <w:numFmt w:val="bullet"/>
+      <w:lvlText w:val=""/>
+      <w:lvlJc w:val="left"/>
+      <w:pPr>
+        <w:ind w:left="2160" w:hanging="360"/>
+      </w:pPr>
+      <w:rPr>
+        <w:rFonts w:ascii="Wingdings" w:hAnsi="Wingdings" w:hint="default"/>
+      </w:rPr>
+    </w:lvl>
+    <w:lvl w:ilvl="3" w:tplc="580A0001" w:tentative="1">
+      <w:start w:val="1"/>
+      <w:numFmt w:val="bullet"/>
+      <w:lvlText w:val=""/>
+      <w:lvlJc w:val="left"/>
+      <w:pPr>
+        <w:ind w:left="2880" w:hanging="360"/>
+      </w:pPr>
+      <w:rPr>
+        <w:rFonts w:ascii="Symbol" w:hAnsi="Symbol" w:hint="default"/>
+      </w:rPr>
+    </w:lvl>
+    <w:lvl w:ilvl="4" w:tplc="580A0003" w:tentative="1">
+      <w:start w:val="1"/>
+      <w:numFmt w:val="bullet"/>
+      <w:lvlText w:val="o"/>
+      <w:lvlJc w:val="left"/>
+      <w:pPr>
+        <w:ind w:left="3600" w:hanging="360"/>
+      </w:pPr>
+      <w:rPr>
+        <w:rFonts w:ascii="Courier New" w:hAnsi="Courier New" w:cs="Courier New" w:hint="default"/>
+      </w:rPr>
+    </w:lvl>
+    <w:lvl w:ilvl="5" w:tplc="580A0005" w:tentative="1">
+      <w:start w:val="1"/>
+      <w:numFmt w:val="bullet"/>
+      <w:lvlText w:val=""/>
+      <w:lvlJc w:val="left"/>
+      <w:pPr>
+        <w:ind w:left="4320" w:hanging="360"/>
+      </w:pPr>
+      <w:rPr>
+        <w:rFonts w:ascii="Wingdings" w:hAnsi="Wingdings" w:hint="default"/>
+      </w:rPr>
+    </w:lvl>
+    <w:lvl w:ilvl="6" w:tplc="580A0001" w:tentative="1">
+      <w:start w:val="1"/>
+      <w:numFmt w:val="bullet"/>
+      <w:lvlText w:val=""/>
+      <w:lvlJc w:val="left"/>
+      <w:pPr>
+        <w:ind w:left="5040" w:hanging="360"/>
+      </w:pPr>
+      <w:rPr>
+        <w:rFonts w:ascii="Symbol" w:hAnsi="Symbol" w:hint="default"/>
+      </w:rPr>
+    </w:lvl>
+    <w:lvl w:ilvl="7" w:tplc="580A0003" w:tentative="1">
+      <w:start w:val="1"/>
+      <w:numFmt w:val="bullet"/>
+      <w:lvlText w:val="o"/>
+      <w:lvlJc w:val="left"/>
+      <w:pPr>
+        <w:ind w:left="5760" w:hanging="360"/>
+      </w:pPr>
+      <w:rPr>
+        <w:rFonts w:ascii="Courier New" w:hAnsi="Courier New" w:cs="Courier New" w:hint="default"/>
+      </w:rPr>
+    </w:lvl>
+    <w:lvl w:ilvl="8" w:tplc="580A0005" w:tentative="1">
+      <w:start w:val="1"/>
+      <w:numFmt w:val="bullet"/>
+      <w:lvlText w:val=""/>
+      <w:lvlJc w:val="left"/>
+      <w:pPr>
+        <w:ind w:left="6480" w:hanging="360"/>
+      </w:pPr>
+      <w:rPr>
+        <w:rFonts w:ascii="Wingdings" w:hAnsi="Wingdings" w:hint="default"/>
+      </w:rPr>
+    </w:lvl>
+  </w:abstractNum>
+  <w:abstractNum w:abstractNumId="13" w15:restartNumberingAfterBreak="0">
+    <w:nsid w:val="3D6F0EAE"/>
+    <w:multiLevelType w:val="hybridMultilevel"/>
+    <w:tmpl w:val="99024B68"/>
+    <w:lvl w:ilvl="0" w:tplc="580A0001">
+      <w:start w:val="1"/>
+      <w:numFmt w:val="bullet"/>
+      <w:lvlText w:val=""/>
+      <w:lvlJc w:val="left"/>
+      <w:pPr>
+        <w:ind w:left="720" w:hanging="360"/>
+      </w:pPr>
+      <w:rPr>
+        <w:rFonts w:ascii="Symbol" w:hAnsi="Symbol" w:hint="default"/>
+      </w:rPr>
+    </w:lvl>
+    <w:lvl w:ilvl="1" w:tplc="580A0003" w:tentative="1">
+      <w:start w:val="1"/>
+      <w:numFmt w:val="bullet"/>
+      <w:lvlText w:val="o"/>
+      <w:lvlJc w:val="left"/>
+      <w:pPr>
+        <w:ind w:left="1440" w:hanging="360"/>
+      </w:pPr>
+      <w:rPr>
+        <w:rFonts w:ascii="Courier New" w:hAnsi="Courier New" w:cs="Courier New" w:hint="default"/>
+      </w:rPr>
+    </w:lvl>
+    <w:lvl w:ilvl="2" w:tplc="580A0005" w:tentative="1">
+      <w:start w:val="1"/>
+      <w:numFmt w:val="bullet"/>
+      <w:lvlText w:val=""/>
+      <w:lvlJc w:val="left"/>
+      <w:pPr>
+        <w:ind w:left="2160" w:hanging="360"/>
+      </w:pPr>
+      <w:rPr>
+        <w:rFonts w:ascii="Wingdings" w:hAnsi="Wingdings" w:hint="default"/>
+      </w:rPr>
+    </w:lvl>
+    <w:lvl w:ilvl="3" w:tplc="580A0001" w:tentative="1">
+      <w:start w:val="1"/>
+      <w:numFmt w:val="bullet"/>
+      <w:lvlText w:val=""/>
+      <w:lvlJc w:val="left"/>
+      <w:pPr>
+        <w:ind w:left="2880" w:hanging="360"/>
+      </w:pPr>
+      <w:rPr>
+        <w:rFonts w:ascii="Symbol" w:hAnsi="Symbol" w:hint="default"/>
+      </w:rPr>
+    </w:lvl>
+    <w:lvl w:ilvl="4" w:tplc="580A0003" w:tentative="1">
+      <w:start w:val="1"/>
+      <w:numFmt w:val="bullet"/>
+      <w:lvlText w:val="o"/>
+      <w:lvlJc w:val="left"/>
+      <w:pPr>
+        <w:ind w:left="3600" w:hanging="360"/>
+      </w:pPr>
+      <w:rPr>
+        <w:rFonts w:ascii="Courier New" w:hAnsi="Courier New" w:cs="Courier New" w:hint="default"/>
+      </w:rPr>
+    </w:lvl>
+    <w:lvl w:ilvl="5" w:tplc="580A0005" w:tentative="1">
+      <w:start w:val="1"/>
+      <w:numFmt w:val="bullet"/>
+      <w:lvlText w:val=""/>
+      <w:lvlJc w:val="left"/>
+      <w:pPr>
+        <w:ind w:left="4320" w:hanging="360"/>
+      </w:pPr>
+      <w:rPr>
+        <w:rFonts w:ascii="Wingdings" w:hAnsi="Wingdings" w:hint="default"/>
+      </w:rPr>
+    </w:lvl>
+    <w:lvl w:ilvl="6" w:tplc="580A0001" w:tentative="1">
+      <w:start w:val="1"/>
+      <w:numFmt w:val="bullet"/>
+      <w:lvlText w:val=""/>
+      <w:lvlJc w:val="left"/>
+      <w:pPr>
+        <w:ind w:left="5040" w:hanging="360"/>
+      </w:pPr>
+      <w:rPr>
+        <w:rFonts w:ascii="Symbol" w:hAnsi="Symbol" w:hint="default"/>
+      </w:rPr>
+    </w:lvl>
+    <w:lvl w:ilvl="7" w:tplc="580A0003" w:tentative="1">
+      <w:start w:val="1"/>
+      <w:numFmt w:val="bullet"/>
+      <w:lvlText w:val="o"/>
+      <w:lvlJc w:val="left"/>
+      <w:pPr>
+        <w:ind w:left="5760" w:hanging="360"/>
+      </w:pPr>
+      <w:rPr>
+        <w:rFonts w:ascii="Courier New" w:hAnsi="Courier New" w:cs="Courier New" w:hint="default"/>
+      </w:rPr>
+    </w:lvl>
+    <w:lvl w:ilvl="8" w:tplc="580A0005" w:tentative="1">
+      <w:start w:val="1"/>
+      <w:numFmt w:val="bullet"/>
+      <w:lvlText w:val=""/>
+      <w:lvlJc w:val="left"/>
+      <w:pPr>
+        <w:ind w:left="6480" w:hanging="360"/>
+      </w:pPr>
+      <w:rPr>
+        <w:rFonts w:ascii="Wingdings" w:hAnsi="Wingdings" w:hint="default"/>
+      </w:rPr>
+    </w:lvl>
+  </w:abstractNum>
+  <w:abstractNum w:abstractNumId="14" w15:restartNumberingAfterBreak="0">
     <w:nsid w:val="3FB307F9"/>
     <w:multiLevelType w:val="hybridMultilevel"/>
     <w:tmpl w:val="24A2E360"/>
@@ -19245,7 +18663,7 @@
       </w:rPr>
     </w:lvl>
   </w:abstractNum>
-  <w:abstractNum w:abstractNumId="12" w15:restartNumberingAfterBreak="0">
+  <w:abstractNum w:abstractNumId="15" w15:restartNumberingAfterBreak="0">
     <w:nsid w:val="47317706"/>
     <w:multiLevelType w:val="hybridMultilevel"/>
     <w:tmpl w:val="F8DCAA48"/>
@@ -19358,7 +18776,7 @@
       </w:rPr>
     </w:lvl>
   </w:abstractNum>
-  <w:abstractNum w:abstractNumId="13" w15:restartNumberingAfterBreak="0">
+  <w:abstractNum w:abstractNumId="16" w15:restartNumberingAfterBreak="0">
     <w:nsid w:val="47CA4573"/>
     <w:multiLevelType w:val="hybridMultilevel"/>
     <w:tmpl w:val="29B6978C"/>
@@ -19474,7 +18892,7 @@
       </w:rPr>
     </w:lvl>
   </w:abstractNum>
-  <w:abstractNum w:abstractNumId="14" w15:restartNumberingAfterBreak="0">
+  <w:abstractNum w:abstractNumId="17" w15:restartNumberingAfterBreak="0">
     <w:nsid w:val="499D453B"/>
     <w:multiLevelType w:val="hybridMultilevel"/>
     <w:tmpl w:val="33B284AE"/>
@@ -19590,7 +19008,7 @@
       </w:rPr>
     </w:lvl>
   </w:abstractNum>
-  <w:abstractNum w:abstractNumId="15" w15:restartNumberingAfterBreak="0">
+  <w:abstractNum w:abstractNumId="18" w15:restartNumberingAfterBreak="0">
     <w:nsid w:val="4A641D48"/>
     <w:multiLevelType w:val="multilevel"/>
     <w:tmpl w:val="CD40A07E"/>
@@ -19716,7 +19134,7 @@
       </w:rPr>
     </w:lvl>
   </w:abstractNum>
-  <w:abstractNum w:abstractNumId="16" w15:restartNumberingAfterBreak="0">
+  <w:abstractNum w:abstractNumId="19" w15:restartNumberingAfterBreak="0">
     <w:nsid w:val="4A9901FE"/>
     <w:multiLevelType w:val="multilevel"/>
     <w:tmpl w:val="58120B28"/>
@@ -19855,7 +19273,7 @@
       </w:rPr>
     </w:lvl>
   </w:abstractNum>
-  <w:abstractNum w:abstractNumId="17" w15:restartNumberingAfterBreak="0">
+  <w:abstractNum w:abstractNumId="20" w15:restartNumberingAfterBreak="0">
     <w:nsid w:val="524F709E"/>
     <w:multiLevelType w:val="hybridMultilevel"/>
     <w:tmpl w:val="BF023118"/>
@@ -19968,7 +19386,7 @@
       </w:rPr>
     </w:lvl>
   </w:abstractNum>
-  <w:abstractNum w:abstractNumId="18" w15:restartNumberingAfterBreak="0">
+  <w:abstractNum w:abstractNumId="21" w15:restartNumberingAfterBreak="0">
     <w:nsid w:val="643F19AF"/>
     <w:multiLevelType w:val="hybridMultilevel"/>
     <w:tmpl w:val="410243CC"/>
@@ -20081,7 +19499,7 @@
       </w:rPr>
     </w:lvl>
   </w:abstractNum>
-  <w:abstractNum w:abstractNumId="19" w15:restartNumberingAfterBreak="0">
+  <w:abstractNum w:abstractNumId="22" w15:restartNumberingAfterBreak="0">
     <w:nsid w:val="65221B6E"/>
     <w:multiLevelType w:val="multilevel"/>
     <w:tmpl w:val="DA4C4C68"/>
@@ -20194,7 +19612,7 @@
       </w:rPr>
     </w:lvl>
   </w:abstractNum>
-  <w:abstractNum w:abstractNumId="20" w15:restartNumberingAfterBreak="0">
+  <w:abstractNum w:abstractNumId="23" w15:restartNumberingAfterBreak="0">
     <w:nsid w:val="6D6C21F0"/>
     <w:multiLevelType w:val="hybridMultilevel"/>
     <w:tmpl w:val="53206742"/>
@@ -20307,7 +19725,7 @@
       </w:rPr>
     </w:lvl>
   </w:abstractNum>
-  <w:abstractNum w:abstractNumId="21" w15:restartNumberingAfterBreak="0">
+  <w:abstractNum w:abstractNumId="24" w15:restartNumberingAfterBreak="0">
     <w:nsid w:val="6EB90030"/>
     <w:multiLevelType w:val="multilevel"/>
     <w:tmpl w:val="DA4C4C68"/>
@@ -20420,7 +19838,7 @@
       </w:rPr>
     </w:lvl>
   </w:abstractNum>
-  <w:abstractNum w:abstractNumId="22" w15:restartNumberingAfterBreak="0">
+  <w:abstractNum w:abstractNumId="25" w15:restartNumberingAfterBreak="0">
     <w:nsid w:val="72015C6C"/>
     <w:multiLevelType w:val="hybridMultilevel"/>
     <w:tmpl w:val="C64AB834"/>
@@ -20506,7 +19924,7 @@
       </w:pPr>
     </w:lvl>
   </w:abstractNum>
-  <w:abstractNum w:abstractNumId="23" w15:restartNumberingAfterBreak="0">
+  <w:abstractNum w:abstractNumId="26" w15:restartNumberingAfterBreak="0">
     <w:nsid w:val="7A3925B4"/>
     <w:multiLevelType w:val="hybridMultilevel"/>
     <w:tmpl w:val="3B8CF538"/>
@@ -20622,7 +20040,7 @@
       </w:rPr>
     </w:lvl>
   </w:abstractNum>
-  <w:abstractNum w:abstractNumId="24" w15:restartNumberingAfterBreak="0">
+  <w:abstractNum w:abstractNumId="27" w15:restartNumberingAfterBreak="0">
     <w:nsid w:val="7CC15E09"/>
     <w:multiLevelType w:val="hybridMultilevel"/>
     <w:tmpl w:val="94DC1FF4"/>
@@ -20737,79 +20155,88 @@
     </w:lvl>
   </w:abstractNum>
   <w:num w:numId="1" w16cid:durableId="773749738">
-    <w:abstractNumId w:val="14"/>
+    <w:abstractNumId w:val="17"/>
   </w:num>
   <w:num w:numId="2" w16cid:durableId="535240755">
-    <w:abstractNumId w:val="4"/>
+    <w:abstractNumId w:val="5"/>
   </w:num>
   <w:num w:numId="3" w16cid:durableId="275064245">
     <w:abstractNumId w:val="1"/>
   </w:num>
   <w:num w:numId="4" w16cid:durableId="746073818">
-    <w:abstractNumId w:val="13"/>
+    <w:abstractNumId w:val="16"/>
   </w:num>
   <w:num w:numId="5" w16cid:durableId="1793285643">
     <w:abstractNumId w:val="3"/>
   </w:num>
   <w:num w:numId="6" w16cid:durableId="310603082">
-    <w:abstractNumId w:val="23"/>
+    <w:abstractNumId w:val="26"/>
   </w:num>
   <w:num w:numId="7" w16cid:durableId="1513179876">
-    <w:abstractNumId w:val="10"/>
+    <w:abstractNumId w:val="11"/>
   </w:num>
   <w:num w:numId="8" w16cid:durableId="2067219617">
-    <w:abstractNumId w:val="16"/>
+    <w:abstractNumId w:val="19"/>
   </w:num>
   <w:num w:numId="9" w16cid:durableId="1228757880">
-    <w:abstractNumId w:val="7"/>
+    <w:abstractNumId w:val="8"/>
   </w:num>
   <w:num w:numId="10" w16cid:durableId="1626420786">
-    <w:abstractNumId w:val="17"/>
+    <w:abstractNumId w:val="20"/>
   </w:num>
   <w:num w:numId="11" w16cid:durableId="1778868877">
     <w:abstractNumId w:val="0"/>
   </w:num>
   <w:num w:numId="12" w16cid:durableId="1740983405">
-    <w:abstractNumId w:val="12"/>
+    <w:abstractNumId w:val="15"/>
   </w:num>
   <w:num w:numId="13" w16cid:durableId="1194659013">
-    <w:abstractNumId w:val="6"/>
+    <w:abstractNumId w:val="7"/>
   </w:num>
   <w:num w:numId="14" w16cid:durableId="1301766219">
+    <w:abstractNumId w:val="21"/>
+  </w:num>
+  <w:num w:numId="15" w16cid:durableId="617833527">
+    <w:abstractNumId w:val="27"/>
+  </w:num>
+  <w:num w:numId="16" w16cid:durableId="2131241532">
+    <w:abstractNumId w:val="23"/>
+  </w:num>
+  <w:num w:numId="17" w16cid:durableId="2039962701">
+    <w:abstractNumId w:val="14"/>
+  </w:num>
+  <w:num w:numId="18" w16cid:durableId="1624923638">
+    <w:abstractNumId w:val="24"/>
+  </w:num>
+  <w:num w:numId="19" w16cid:durableId="191037542">
     <w:abstractNumId w:val="18"/>
   </w:num>
-  <w:num w:numId="15" w16cid:durableId="617833527">
-    <w:abstractNumId w:val="24"/>
-  </w:num>
-  <w:num w:numId="16" w16cid:durableId="2131241532">
-    <w:abstractNumId w:val="20"/>
-  </w:num>
-  <w:num w:numId="17" w16cid:durableId="2039962701">
-    <w:abstractNumId w:val="11"/>
-  </w:num>
-  <w:num w:numId="18" w16cid:durableId="1624923638">
-    <w:abstractNumId w:val="21"/>
-  </w:num>
-  <w:num w:numId="19" w16cid:durableId="191037542">
-    <w:abstractNumId w:val="15"/>
-  </w:num>
   <w:num w:numId="20" w16cid:durableId="137580421">
-    <w:abstractNumId w:val="19"/>
+    <w:abstractNumId w:val="22"/>
   </w:num>
   <w:num w:numId="21" w16cid:durableId="1669870356">
-    <w:abstractNumId w:val="9"/>
+    <w:abstractNumId w:val="10"/>
   </w:num>
   <w:num w:numId="22" w16cid:durableId="408424888">
-    <w:abstractNumId w:val="22"/>
+    <w:abstractNumId w:val="25"/>
   </w:num>
   <w:num w:numId="23" w16cid:durableId="1739982405">
     <w:abstractNumId w:val="2"/>
   </w:num>
   <w:num w:numId="24" w16cid:durableId="469521714">
-    <w:abstractNumId w:val="8"/>
+    <w:abstractNumId w:val="9"/>
   </w:num>
   <w:num w:numId="25" w16cid:durableId="1652952258">
-    <w:abstractNumId w:val="5"/>
+    <w:abstractNumId w:val="6"/>
+  </w:num>
+  <w:num w:numId="26" w16cid:durableId="2009862586">
+    <w:abstractNumId w:val="12"/>
+  </w:num>
+  <w:num w:numId="27" w16cid:durableId="1667826698">
+    <w:abstractNumId w:val="4"/>
+  </w:num>
+  <w:num w:numId="28" w16cid:durableId="1022896251">
+    <w:abstractNumId w:val="13"/>
   </w:num>
 </w:numbering>
 </file>

</xml_diff>